<commit_message>
Revert "probando la rama"
This reverts commit acd8e85a81c979112c0c677d2c77d790c0992d8c.
</commit_message>
<xml_diff>
--- a/proyecto-1.docx
+++ b/proyecto-1.docx
@@ -12,6 +12,8 @@
           <w:szCs w:val="20"/>
         </w:rPr>
       </w:pPr>
+      <w:bookmarkStart w:id="0" w:name="_GoBack"/>
+      <w:bookmarkEnd w:id="0"/>
       <w:r>
         <w:rPr>
           <w:noProof/>
@@ -921,24 +923,7 @@
           <w:sz w:val="24"/>
           <w:szCs w:val="24"/>
         </w:rPr>
-        <w:t xml:space="preserve">Constantemente reciben computadoras, que presentan un estado de suciedad por polvo y deterioro de software, ya que la mayoría nunca se le han realizado una limpieza física ni tareas de mantenimiento de software, tampoco aplicaciones que lo hicieran por ellos, por lo que presentan problemas como alta fragmentación del disco duro, gran cantidad de archivos basura, programas obsoletos o sin utilizar, sistema </w:t>
-      </w:r>
-      <w:r>
-        <w:rPr>
-          <w:rFonts w:ascii="Times New Roman" w:hAnsi="Times New Roman" w:cs="Times New Roman"/>
-          <w:sz w:val="24"/>
-          <w:szCs w:val="24"/>
-          <w:u w:val="single"/>
-        </w:rPr>
-        <w:t>operativo desactualizado, antivirus desactualizado</w:t>
-      </w:r>
-      <w:r>
-        <w:rPr>
-          <w:rFonts w:ascii="Times New Roman" w:hAnsi="Times New Roman" w:cs="Times New Roman"/>
-          <w:sz w:val="24"/>
-          <w:szCs w:val="24"/>
-        </w:rPr>
-        <w:t>, entre otros; por lo cual dichos equipos se veían usualmente lentos y a riesgo de contraer otros problemas.</w:t>
+        <w:t>Constantemente reciben computadoras, que presentan un estado de suciedad por polvo y deterioro de software, ya que la mayoría nunca se le han realizado una limpieza física ni tareas de mantenimiento de software, tampoco aplicaciones que lo hicieran por ellos, por lo que presentan problemas como alta fragmentación del disco duro, gran cantidad de archivos basura, programas obsoletos o sin utilizar, sistema operativo desactualizado, antivirus desactualizado, entre otros; por lo cual dichos equipos se veían usualmente lentos y a riesgo de contraer otros problemas.</w:t>
       </w:r>
     </w:p>
     <w:p>
@@ -966,8 +951,6 @@
           <w:szCs w:val="24"/>
         </w:rPr>
       </w:pPr>
-      <w:bookmarkStart w:id="0" w:name="_GoBack"/>
-      <w:bookmarkEnd w:id="0"/>
     </w:p>
     <w:p>
       <w:pPr>
@@ -6422,7 +6405,7 @@
 </file>
 
 <file path=customXml/itemProps1.xml><?xml version="1.0" encoding="utf-8"?>
-<ds:datastoreItem xmlns:ds="http://schemas.openxmlformats.org/officeDocument/2006/customXml" ds:itemID="{CD41F8ED-AB26-4205-A75C-8FA211919287}">
+<ds:datastoreItem xmlns:ds="http://schemas.openxmlformats.org/officeDocument/2006/customXml" ds:itemID="{42D69D09-4972-4DA9-A3F0-549169251F36}">
   <ds:schemaRefs>
     <ds:schemaRef ds:uri="http://schemas.openxmlformats.org/officeDocument/2006/bibliography"/>
   </ds:schemaRefs>

</xml_diff>

<commit_message>
cambios en el 1.1 Diagnostico
actualizacion del parrafo 2 y 3.
</commit_message>
<xml_diff>
--- a/proyecto-1.docx
+++ b/proyecto-1.docx
@@ -12,8 +12,6 @@
           <w:szCs w:val="20"/>
         </w:rPr>
       </w:pPr>
-      <w:bookmarkStart w:id="0" w:name="_GoBack"/>
-      <w:bookmarkEnd w:id="0"/>
       <w:r>
         <w:rPr>
           <w:noProof/>
@@ -316,7 +314,55 @@
           <w:sz w:val="24"/>
           <w:szCs w:val="24"/>
         </w:rPr>
-        <w:t>REPARACION Y OPTIMIZACION DE EQUIPOS DE COMPUTACION A TRAVES DE UN MANTENIMIENTO PREVENTIVO Y CORRECTIVO APLICADO EN GADUX TECHNOLOGIES 2905 C.A</w:t>
+        <w:t>REPARACI</w:t>
+      </w:r>
+      <w:r>
+        <w:rPr>
+          <w:rFonts w:ascii="Times New Roman" w:hAnsi="Times New Roman" w:cs="Times New Roman"/>
+          <w:b/>
+        </w:rPr>
+        <w:t>Ó</w:t>
+      </w:r>
+      <w:r>
+        <w:rPr>
+          <w:rFonts w:ascii="Times New Roman" w:hAnsi="Times New Roman" w:cs="Times New Roman"/>
+          <w:b/>
+          <w:sz w:val="24"/>
+          <w:szCs w:val="24"/>
+        </w:rPr>
+        <w:t>N Y OPTIMIZACI</w:t>
+      </w:r>
+      <w:r>
+        <w:rPr>
+          <w:rFonts w:ascii="Times New Roman" w:hAnsi="Times New Roman" w:cs="Times New Roman"/>
+          <w:b/>
+        </w:rPr>
+        <w:t>Ó</w:t>
+      </w:r>
+      <w:r>
+        <w:rPr>
+          <w:rFonts w:ascii="Times New Roman" w:hAnsi="Times New Roman" w:cs="Times New Roman"/>
+          <w:b/>
+          <w:sz w:val="24"/>
+          <w:szCs w:val="24"/>
+        </w:rPr>
+        <w:t>N DE EQUIPOS DE COMPUTACI</w:t>
+      </w:r>
+      <w:r>
+        <w:rPr>
+          <w:rFonts w:ascii="Times New Roman" w:hAnsi="Times New Roman" w:cs="Times New Roman"/>
+          <w:b/>
+        </w:rPr>
+        <w:t>Ó</w:t>
+      </w:r>
+      <w:r>
+        <w:rPr>
+          <w:rFonts w:ascii="Times New Roman" w:hAnsi="Times New Roman" w:cs="Times New Roman"/>
+          <w:b/>
+          <w:sz w:val="24"/>
+          <w:szCs w:val="24"/>
+        </w:rPr>
+        <w:t>N A TRAVES DE UN MANTENIMIENTO PREVENTIVO Y CORRECTIVO APLICADO EN GADUX TECHNOLOGIES 2905 C.A</w:t>
       </w:r>
     </w:p>
     <w:p>
@@ -904,7 +950,39 @@
           <w:sz w:val="24"/>
           <w:szCs w:val="24"/>
         </w:rPr>
-        <w:t>En dicha empresa se busca atender la necesidad que hay a nivel de mantenimiento a ordenadores e instalación de sistemas operativos, tanto privativos como libres (GNU/Linux), reciben gran cantidad de equipos informáticos, por lo cual muchas veces no es suficiente con el personal que cuentan para dicha tarea.</w:t>
+        <w:t xml:space="preserve">En dicha empresa se busca atender la necesidad que hay a nivel de mantenimiento a ordenadores e instalación de sistemas operativos, tanto privativos como libres (GNU/Linux), reciben gran cantidad de equipos informáticos, </w:t>
+      </w:r>
+      <w:r>
+        <w:rPr>
+          <w:rFonts w:ascii="Times New Roman" w:hAnsi="Times New Roman" w:cs="Times New Roman"/>
+          <w:sz w:val="24"/>
+          <w:szCs w:val="24"/>
+        </w:rPr>
+        <w:t xml:space="preserve">entre ellos los portátiles del </w:t>
+      </w:r>
+      <w:r>
+        <w:rPr>
+          <w:rFonts w:ascii="Times New Roman" w:hAnsi="Times New Roman" w:cs="Times New Roman"/>
+          <w:sz w:val="24"/>
+          <w:szCs w:val="24"/>
+        </w:rPr>
+        <w:t>proyecto Canaima Educativo</w:t>
+      </w:r>
+      <w:r>
+        <w:rPr>
+          <w:rFonts w:ascii="Times New Roman" w:hAnsi="Times New Roman" w:cs="Times New Roman"/>
+          <w:sz w:val="24"/>
+          <w:szCs w:val="24"/>
+        </w:rPr>
+        <w:t xml:space="preserve">, a los cuales se les realiza actualización y reinstalación del sistema operativo, </w:t>
+      </w:r>
+      <w:r>
+        <w:rPr>
+          <w:rFonts w:ascii="Times New Roman" w:hAnsi="Times New Roman" w:cs="Times New Roman"/>
+          <w:sz w:val="24"/>
+          <w:szCs w:val="24"/>
+        </w:rPr>
+        <w:t>por lo cual muchas veces no es suficiente con el personal que cuentan para dicha tarea.</w:t>
       </w:r>
     </w:p>
     <w:p>
@@ -913,17 +991,107 @@
         <w:jc w:val="both"/>
         <w:rPr>
           <w:rFonts w:ascii="Times New Roman" w:hAnsi="Times New Roman" w:cs="Times New Roman"/>
-          <w:sz w:val="24"/>
-          <w:szCs w:val="24"/>
-        </w:rPr>
-      </w:pPr>
-      <w:r>
-        <w:rPr>
-          <w:rFonts w:ascii="Times New Roman" w:hAnsi="Times New Roman" w:cs="Times New Roman"/>
-          <w:sz w:val="24"/>
-          <w:szCs w:val="24"/>
-        </w:rPr>
-        <w:t>Constantemente reciben computadoras, que presentan un estado de suciedad por polvo y deterioro de software, ya que la mayoría nunca se le han realizado una limpieza física ni tareas de mantenimiento de software, tampoco aplicaciones que lo hicieran por ellos, por lo que presentan problemas como alta fragmentación del disco duro, gran cantidad de archivos basura, programas obsoletos o sin utilizar, sistema operativo desactualizado, antivirus desactualizado, entre otros; por lo cual dichos equipos se veían usualmente lentos y a riesgo de contraer otros problemas.</w:t>
+          <w:b/>
+          <w:bCs/>
+          <w:sz w:val="24"/>
+          <w:szCs w:val="24"/>
+        </w:rPr>
+      </w:pPr>
+      <w:r>
+        <w:rPr>
+          <w:rFonts w:ascii="Times New Roman" w:hAnsi="Times New Roman" w:cs="Times New Roman"/>
+          <w:sz w:val="24"/>
+          <w:szCs w:val="24"/>
+        </w:rPr>
+        <w:t>Constantemente reciben computadoras, que presentan un estado de suciedad por polvo</w:t>
+      </w:r>
+      <w:r>
+        <w:rPr>
+          <w:rFonts w:ascii="Times New Roman" w:hAnsi="Times New Roman" w:cs="Times New Roman"/>
+          <w:sz w:val="24"/>
+          <w:szCs w:val="24"/>
+        </w:rPr>
+        <w:t xml:space="preserve"> en sus componentes de hardware y muchas veces tiene un software desactualizado</w:t>
+      </w:r>
+      <w:r>
+        <w:rPr>
+          <w:rFonts w:ascii="Times New Roman" w:hAnsi="Times New Roman" w:cs="Times New Roman"/>
+          <w:sz w:val="24"/>
+          <w:szCs w:val="24"/>
+        </w:rPr>
+        <w:t>, ya que la mayoría nunca se le han realizado</w:t>
+      </w:r>
+      <w:r>
+        <w:rPr>
+          <w:rFonts w:ascii="Times New Roman" w:hAnsi="Times New Roman" w:cs="Times New Roman"/>
+          <w:sz w:val="24"/>
+          <w:szCs w:val="24"/>
+        </w:rPr>
+        <w:t xml:space="preserve"> un mantenimiento preventivo y correctivo</w:t>
+      </w:r>
+      <w:r>
+        <w:rPr>
+          <w:rFonts w:ascii="Times New Roman" w:hAnsi="Times New Roman" w:cs="Times New Roman"/>
+          <w:sz w:val="24"/>
+          <w:szCs w:val="24"/>
+        </w:rPr>
+        <w:t xml:space="preserve">, por </w:t>
+      </w:r>
+      <w:r>
+        <w:rPr>
+          <w:rFonts w:ascii="Times New Roman" w:hAnsi="Times New Roman" w:cs="Times New Roman"/>
+          <w:sz w:val="24"/>
+          <w:szCs w:val="24"/>
+        </w:rPr>
+        <w:t>l</w:t>
+      </w:r>
+      <w:r>
+        <w:rPr>
+          <w:rFonts w:ascii="Times New Roman" w:hAnsi="Times New Roman" w:cs="Times New Roman"/>
+          <w:sz w:val="24"/>
+          <w:szCs w:val="24"/>
+        </w:rPr>
+        <w:t xml:space="preserve">o que presentan problemas como alta fragmentación del disco duro, gran cantidad de archivos </w:t>
+      </w:r>
+      <w:r>
+        <w:rPr>
+          <w:rFonts w:ascii="Times New Roman" w:hAnsi="Times New Roman" w:cs="Times New Roman"/>
+          <w:sz w:val="24"/>
+          <w:szCs w:val="24"/>
+        </w:rPr>
+        <w:t>temporales, programas</w:t>
+      </w:r>
+      <w:r>
+        <w:rPr>
+          <w:rFonts w:ascii="Times New Roman" w:hAnsi="Times New Roman" w:cs="Times New Roman"/>
+          <w:sz w:val="24"/>
+          <w:szCs w:val="24"/>
+        </w:rPr>
+        <w:t xml:space="preserve"> obsoletos o sin utilizar, </w:t>
+      </w:r>
+      <w:r>
+        <w:rPr>
+          <w:rFonts w:ascii="Times New Roman" w:hAnsi="Times New Roman" w:cs="Times New Roman"/>
+          <w:sz w:val="24"/>
+          <w:szCs w:val="24"/>
+        </w:rPr>
+        <w:t>sistema operativo y antiviru</w:t>
+      </w:r>
+      <w:r>
+        <w:rPr>
+          <w:rFonts w:ascii="Times New Roman" w:hAnsi="Times New Roman" w:cs="Times New Roman"/>
+          <w:sz w:val="24"/>
+          <w:szCs w:val="24"/>
+        </w:rPr>
+        <w:t>s desactual</w:t>
+      </w:r>
+      <w:r>
+        <w:rPr>
+          <w:rFonts w:ascii="Times New Roman" w:hAnsi="Times New Roman" w:cs="Times New Roman"/>
+          <w:sz w:val="24"/>
+          <w:szCs w:val="24"/>
+        </w:rPr>
+        <w:t>izado, entre otros.</w:t>
       </w:r>
     </w:p>
     <w:p>
@@ -1014,8 +1182,11 @@
           <w:bCs/>
           <w:sz w:val="24"/>
           <w:szCs w:val="24"/>
-        </w:rPr>
-      </w:pPr>
+          <w:u w:val="single"/>
+        </w:rPr>
+      </w:pPr>
+      <w:bookmarkStart w:id="0" w:name="_GoBack"/>
+      <w:bookmarkEnd w:id="0"/>
     </w:p>
     <w:p>
       <w:pPr>
@@ -6405,7 +6576,7 @@
 </file>
 
 <file path=customXml/itemProps1.xml><?xml version="1.0" encoding="utf-8"?>
-<ds:datastoreItem xmlns:ds="http://schemas.openxmlformats.org/officeDocument/2006/customXml" ds:itemID="{42D69D09-4972-4DA9-A3F0-549169251F36}">
+<ds:datastoreItem xmlns:ds="http://schemas.openxmlformats.org/officeDocument/2006/customXml" ds:itemID="{1968BE51-B635-44EE-BC3A-3159FD67D1E2}">
   <ds:schemaRefs>
     <ds:schemaRef ds:uri="http://schemas.openxmlformats.org/officeDocument/2006/bibliography"/>
   </ds:schemaRefs>

</xml_diff>

<commit_message>
Cambiando el planteamiento del problema
se edita el parrafo 2 y 3.
</commit_message>
<xml_diff>
--- a/proyecto-1.docx
+++ b/proyecto-1.docx
@@ -982,7 +982,31 @@
           <w:sz w:val="24"/>
           <w:szCs w:val="24"/>
         </w:rPr>
-        <w:t>por lo cual muchas veces no es suficiente con el personal que cuentan para dicha tarea.</w:t>
+        <w:t xml:space="preserve">por lo cual muchas veces no es suficiente con el personal que cuentan para </w:t>
+      </w:r>
+      <w:r>
+        <w:rPr>
+          <w:rFonts w:ascii="Times New Roman" w:hAnsi="Times New Roman" w:cs="Times New Roman"/>
+          <w:sz w:val="24"/>
+          <w:szCs w:val="24"/>
+        </w:rPr>
+        <w:t xml:space="preserve">cubrir la demanda que tienen </w:t>
+      </w:r>
+      <w:r>
+        <w:rPr>
+          <w:rFonts w:ascii="Times New Roman" w:hAnsi="Times New Roman" w:cs="Times New Roman"/>
+          <w:sz w:val="24"/>
+          <w:szCs w:val="24"/>
+        </w:rPr>
+        <w:t>actualmente</w:t>
+      </w:r>
+      <w:r>
+        <w:rPr>
+          <w:rFonts w:ascii="Times New Roman" w:hAnsi="Times New Roman" w:cs="Times New Roman"/>
+          <w:sz w:val="24"/>
+          <w:szCs w:val="24"/>
+        </w:rPr>
+        <w:t>.</w:t>
       </w:r>
     </w:p>
     <w:p>
@@ -1185,8 +1209,6 @@
           <w:u w:val="single"/>
         </w:rPr>
       </w:pPr>
-      <w:bookmarkStart w:id="0" w:name="_GoBack"/>
-      <w:bookmarkEnd w:id="0"/>
     </w:p>
     <w:p>
       <w:pPr>
@@ -1293,7 +1315,7 @@
           <w:sz w:val="24"/>
           <w:szCs w:val="24"/>
         </w:rPr>
-        <w:t>La Ingeniera Diana Lambis, en conjunto con los integrantes del grupo de proyecto Luis Hernandez, Jhonny Arana, Osward pacheco y a través de una entrevista, estuvieron de acuerdo en que la empresa ya mencionada recibe una alta demanda de equipos informáticos en mal estado, recurso con el cual las personas se ayudan diariamente, señalando también la carencia del mantenimiento rutinario adecuado debido al desconocimiento del mismo por parte de la sociedad ,  por lo cual el problema representa el estado de los equipos que ocasiona su bajo rendimiento, afectando la calidad de vida laboral y personal de sus clientes, poniendo en riesgo la estabilidad productiva (que los afecta tanto a ellos como a sus clientes), y el desconocimiento por parte del público en general que los hace propensos a seguir agravando el problema.</w:t>
+        <w:t>La Ingeniera Diana Lambis, en conjunto con los integrantes del grupo de proyecto Luis Hernandez, Jhonny Arana, Osward pacheco y a través de una entrevista, estuvieron de acuerdo en que la empresa ya mencionada recibe una alta demanda de equipos informáticos en mal estado, recurso con el cual las personas se ayudan diariamente, señalando también la carencia del mantenimiento rutinario adecuado debido al desconocimiento del mismo por parte de la sociedad ,  por lo cual el problema representa el estado de los equipos que ocasiona su bajo rendimiento, afectando la calidad de vida laboral y personal de sus clientes, poniendo en riesgo la estabilidad productiva, y el desconocimiento por parte del público en general que los hace propensos a seguir agravando el problema.</w:t>
       </w:r>
     </w:p>
     <w:p>
@@ -1325,7 +1347,147 @@
           <w:sz w:val="24"/>
           <w:szCs w:val="24"/>
         </w:rPr>
-        <w:t>Actualmente esta empresa recibe semanalmente una media de 10 equipos semanales entre laptops y computadoras de escritorio, sin embrago no dispone de suficiente personal para realizar este tipo de trabajo, inhabilita la posibilidad de recibir más equipos.</w:t>
+        <w:t>Actualmente e</w:t>
+      </w:r>
+      <w:r>
+        <w:rPr>
+          <w:rFonts w:ascii="Times New Roman" w:hAnsi="Times New Roman" w:cs="Times New Roman"/>
+          <w:sz w:val="24"/>
+          <w:szCs w:val="24"/>
+        </w:rPr>
+        <w:t xml:space="preserve">sta empresa recibe diariamente equipos de computación, así como portátiles del proyecto Canaima </w:t>
+      </w:r>
+      <w:r>
+        <w:rPr>
+          <w:rFonts w:ascii="Times New Roman" w:hAnsi="Times New Roman" w:cs="Times New Roman"/>
+          <w:sz w:val="24"/>
+          <w:szCs w:val="24"/>
+        </w:rPr>
+        <w:t>Educativo,</w:t>
+      </w:r>
+      <w:r>
+        <w:rPr>
+          <w:rFonts w:ascii="Times New Roman" w:hAnsi="Times New Roman" w:cs="Times New Roman"/>
+          <w:sz w:val="24"/>
+          <w:szCs w:val="24"/>
+        </w:rPr>
+        <w:t xml:space="preserve"> ya que es el único local en villa de cura que provee de un soporte técnico a nivel de software a estas computadoras, suelen </w:t>
+      </w:r>
+      <w:r>
+        <w:rPr>
+          <w:rFonts w:ascii="Times New Roman" w:hAnsi="Times New Roman" w:cs="Times New Roman"/>
+          <w:sz w:val="24"/>
+          <w:szCs w:val="24"/>
+        </w:rPr>
+        <w:t xml:space="preserve">presentar fallas en el </w:t>
+      </w:r>
+      <w:proofErr w:type="spellStart"/>
+      <w:r>
+        <w:rPr>
+          <w:rFonts w:ascii="Times New Roman" w:hAnsi="Times New Roman" w:cs="Times New Roman"/>
+          <w:sz w:val="24"/>
+          <w:szCs w:val="24"/>
+        </w:rPr>
+        <w:t>grub</w:t>
+      </w:r>
+      <w:proofErr w:type="spellEnd"/>
+      <w:r>
+        <w:rPr>
+          <w:rFonts w:ascii="Times New Roman" w:hAnsi="Times New Roman" w:cs="Times New Roman"/>
+          <w:sz w:val="24"/>
+          <w:szCs w:val="24"/>
+        </w:rPr>
+        <w:t xml:space="preserve">, </w:t>
+      </w:r>
+      <w:r>
+        <w:rPr>
+          <w:rFonts w:ascii="Times New Roman" w:hAnsi="Times New Roman" w:cs="Times New Roman"/>
+          <w:sz w:val="24"/>
+          <w:szCs w:val="24"/>
+        </w:rPr>
+        <w:t>desa</w:t>
+      </w:r>
+      <w:r>
+        <w:rPr>
+          <w:rFonts w:ascii="Times New Roman" w:hAnsi="Times New Roman" w:cs="Times New Roman"/>
+          <w:sz w:val="24"/>
+          <w:szCs w:val="24"/>
+        </w:rPr>
+        <w:t xml:space="preserve">ctualización </w:t>
+      </w:r>
+      <w:r>
+        <w:rPr>
+          <w:rFonts w:ascii="Times New Roman" w:hAnsi="Times New Roman" w:cs="Times New Roman"/>
+          <w:sz w:val="24"/>
+          <w:szCs w:val="24"/>
+        </w:rPr>
+        <w:t>en el</w:t>
+      </w:r>
+      <w:r>
+        <w:rPr>
+          <w:rFonts w:ascii="Times New Roman" w:hAnsi="Times New Roman" w:cs="Times New Roman"/>
+          <w:sz w:val="24"/>
+          <w:szCs w:val="24"/>
+        </w:rPr>
+        <w:t xml:space="preserve"> contenido educativo, errores del </w:t>
+      </w:r>
+      <w:proofErr w:type="spellStart"/>
+      <w:r>
+        <w:rPr>
+          <w:rFonts w:ascii="Times New Roman" w:hAnsi="Times New Roman" w:cs="Times New Roman"/>
+          <w:sz w:val="24"/>
+          <w:szCs w:val="24"/>
+        </w:rPr>
+        <w:t>kernel</w:t>
+      </w:r>
+      <w:proofErr w:type="spellEnd"/>
+      <w:r>
+        <w:rPr>
+          <w:rFonts w:ascii="Times New Roman" w:hAnsi="Times New Roman" w:cs="Times New Roman"/>
+          <w:sz w:val="24"/>
+          <w:szCs w:val="24"/>
+        </w:rPr>
+        <w:t>;</w:t>
+      </w:r>
+      <w:r>
+        <w:rPr>
+          <w:rFonts w:ascii="Times New Roman" w:hAnsi="Times New Roman" w:cs="Times New Roman"/>
+          <w:sz w:val="24"/>
+          <w:szCs w:val="24"/>
+        </w:rPr>
+        <w:t xml:space="preserve"> sin embrago</w:t>
+      </w:r>
+      <w:r>
+        <w:rPr>
+          <w:rFonts w:ascii="Times New Roman" w:hAnsi="Times New Roman" w:cs="Times New Roman"/>
+          <w:sz w:val="24"/>
+          <w:szCs w:val="24"/>
+        </w:rPr>
+        <w:t xml:space="preserve"> Gadux Technologies</w:t>
+      </w:r>
+      <w:r>
+        <w:rPr>
+          <w:rFonts w:ascii="Times New Roman" w:hAnsi="Times New Roman" w:cs="Times New Roman"/>
+          <w:sz w:val="24"/>
+          <w:szCs w:val="24"/>
+        </w:rPr>
+        <w:t xml:space="preserve"> no dispone de suficiente personal para </w:t>
+      </w:r>
+      <w:r>
+        <w:rPr>
+          <w:rFonts w:ascii="Times New Roman" w:hAnsi="Times New Roman" w:cs="Times New Roman"/>
+          <w:sz w:val="24"/>
+          <w:szCs w:val="24"/>
+        </w:rPr>
+        <w:t>cubrir la demanda actual de máquinas que recibe</w:t>
+      </w:r>
+      <w:r>
+        <w:rPr>
+          <w:rFonts w:ascii="Times New Roman" w:hAnsi="Times New Roman" w:cs="Times New Roman"/>
+          <w:sz w:val="24"/>
+          <w:szCs w:val="24"/>
+        </w:rPr>
+        <w:t>.</w:t>
       </w:r>
     </w:p>
     <w:p>
@@ -1345,7 +1507,23 @@
           <w:sz w:val="24"/>
           <w:szCs w:val="24"/>
         </w:rPr>
-        <w:t>Partiendo de la problemática planteada, en la búsqueda de aportar una solución al problema, se propone la presente investigación.</w:t>
+        <w:t xml:space="preserve">Partiendo de la problemática planteada, en la búsqueda de aportar una solución al problema, se propone la </w:t>
+      </w:r>
+      <w:r>
+        <w:rPr>
+          <w:rFonts w:ascii="Times New Roman" w:hAnsi="Times New Roman" w:cs="Times New Roman"/>
+          <w:sz w:val="24"/>
+          <w:szCs w:val="24"/>
+        </w:rPr>
+        <w:t>presente</w:t>
+      </w:r>
+      <w:r>
+        <w:rPr>
+          <w:rFonts w:ascii="Times New Roman" w:hAnsi="Times New Roman" w:cs="Times New Roman"/>
+          <w:sz w:val="24"/>
+          <w:szCs w:val="24"/>
+        </w:rPr>
+        <w:t xml:space="preserve"> investigación.</w:t>
       </w:r>
     </w:p>
     <w:p>
@@ -1365,6 +1543,7 @@
           <w:sz w:val="24"/>
           <w:szCs w:val="24"/>
         </w:rPr>
+        <w:lastRenderedPageBreak/>
         <w:t>¿Sera el mantenimiento preventivo y correctivo una buena técnica aplicada en las computadoras para mejorar y optimizar su desempeño?</w:t>
       </w:r>
     </w:p>
@@ -1385,7 +1564,6 @@
           <w:sz w:val="24"/>
           <w:szCs w:val="24"/>
         </w:rPr>
-        <w:lastRenderedPageBreak/>
         <w:t>¿Servirá el mantenimiento preventivo y correctivo como instrumento motivador para que los usuarios lo apliquen constantemente a sus equipos?</w:t>
       </w:r>
     </w:p>
@@ -1629,7 +1807,6 @@
           <w:sz w:val="24"/>
           <w:szCs w:val="24"/>
         </w:rPr>
-        <w:lastRenderedPageBreak/>
         <w:t>1.3 Objetivo General</w:t>
       </w:r>
     </w:p>
@@ -1983,7 +2160,6 @@
           <w:sz w:val="24"/>
           <w:szCs w:val="24"/>
         </w:rPr>
-        <w:lastRenderedPageBreak/>
         <w:t>1.4 Justificación</w:t>
       </w:r>
     </w:p>
@@ -2156,7 +2332,6 @@
           <w:sz w:val="24"/>
           <w:szCs w:val="24"/>
         </w:rPr>
-        <w:lastRenderedPageBreak/>
         <w:t>1.5 Alcance</w:t>
       </w:r>
     </w:p>
@@ -2332,88 +2507,204 @@
           <w:sz w:val="24"/>
           <w:szCs w:val="24"/>
         </w:rPr>
+        <w:t>1.6 Metodología</w:t>
+      </w:r>
+    </w:p>
+    <w:p>
+      <w:pPr>
+        <w:spacing w:line="360" w:lineRule="auto"/>
+        <w:jc w:val="both"/>
+        <w:rPr>
+          <w:rFonts w:ascii="Times New Roman" w:hAnsi="Times New Roman" w:cs="Times New Roman"/>
+          <w:b/>
+          <w:sz w:val="24"/>
+          <w:szCs w:val="24"/>
+        </w:rPr>
+      </w:pPr>
+    </w:p>
+    <w:p>
+      <w:pPr>
+        <w:spacing w:line="360" w:lineRule="auto"/>
+        <w:ind w:firstLine="708"/>
+        <w:jc w:val="both"/>
+        <w:rPr>
+          <w:rFonts w:ascii="Times New Roman" w:hAnsi="Times New Roman" w:cs="Times New Roman"/>
+          <w:sz w:val="24"/>
+          <w:szCs w:val="24"/>
+        </w:rPr>
+      </w:pPr>
+      <w:r>
+        <w:rPr>
+          <w:rFonts w:ascii="Times New Roman" w:hAnsi="Times New Roman" w:cs="Times New Roman"/>
+          <w:sz w:val="24"/>
+          <w:szCs w:val="24"/>
+        </w:rPr>
+        <w:t xml:space="preserve">Históricamente existía una forma tradicional de investigar científicamente, y en esta investigación se identificaban elementos bien definidos, tales como: el sujeto de la investigación, que era la persona o grupo capacitado que desarrollaba la investigación; el objeto de la investigación, que es el aspecto específico de una realidad circunscrita a un ámbito  geográfico a modo de ser estudiada; y con respecto a hipótesis planteada se podía aplicar la investigación experimental para comprobarla por este medio, con el objeto de describirla la investigación descriptiva o la investigación exploratoria para ampliar  información  de interés,  entre  otras opciones.  </w:t>
+      </w:r>
+    </w:p>
+    <w:p>
+      <w:pPr>
+        <w:spacing w:line="360" w:lineRule="auto"/>
+        <w:ind w:firstLine="708"/>
+        <w:jc w:val="both"/>
+      </w:pPr>
+      <w:r>
+        <w:rPr>
+          <w:rFonts w:ascii="Times New Roman" w:hAnsi="Times New Roman" w:cs="Times New Roman"/>
+          <w:sz w:val="24"/>
+          <w:szCs w:val="24"/>
+        </w:rPr>
+        <w:t>Más recientemente aparece en el escenario internacional lo que hoy conocemos como Investigación Acción Participativa (IAP), que nos permite darle un nuevo enfoque teórico- práctico a esa serie de pasos estructurados que aplicados  sistemáticamente nos lleva a alcanzar un fin común. ¿Entre quienes? Entre los   investigadores, la comunidad que vive la afectación del problema o situación a ser solucionada y los diferentes elementos que pueden converger temporal y espacialmente; es este tipo de investigación la que se aplicará a la comunidad: “Gadux Technologies 2095 C.A”, y es de interés conocer que implica la misma.</w:t>
+      </w:r>
+    </w:p>
+    <w:p>
+      <w:pPr>
+        <w:spacing w:line="360" w:lineRule="auto"/>
+        <w:jc w:val="both"/>
+        <w:rPr>
+          <w:rFonts w:ascii="Times New Roman" w:hAnsi="Times New Roman" w:cs="Times New Roman"/>
+          <w:b/>
+          <w:sz w:val="24"/>
+          <w:szCs w:val="24"/>
+        </w:rPr>
+      </w:pPr>
+      <w:r>
+        <w:rPr>
+          <w:rFonts w:ascii="Times New Roman" w:hAnsi="Times New Roman" w:cs="Times New Roman"/>
+          <w:b/>
+          <w:sz w:val="24"/>
+          <w:szCs w:val="24"/>
+        </w:rPr>
+        <w:t>Investigación Acción Participativa</w:t>
+      </w:r>
+    </w:p>
+    <w:p>
+      <w:pPr>
+        <w:spacing w:before="240" w:line="240" w:lineRule="auto"/>
+        <w:jc w:val="both"/>
+        <w:rPr>
+          <w:rFonts w:ascii="Times New Roman" w:hAnsi="Times New Roman" w:cs="Times New Roman"/>
+          <w:sz w:val="24"/>
+          <w:szCs w:val="24"/>
+        </w:rPr>
+      </w:pPr>
+      <w:proofErr w:type="spellStart"/>
+      <w:r>
+        <w:rPr>
+          <w:rFonts w:ascii="Times New Roman" w:hAnsi="Times New Roman" w:cs="Times New Roman"/>
+          <w:sz w:val="24"/>
+          <w:szCs w:val="24"/>
+        </w:rPr>
+        <w:t>Ander-egg</w:t>
+      </w:r>
+      <w:proofErr w:type="spellEnd"/>
+      <w:r>
+        <w:rPr>
+          <w:rFonts w:ascii="Times New Roman" w:hAnsi="Times New Roman" w:cs="Times New Roman"/>
+          <w:sz w:val="24"/>
+          <w:szCs w:val="24"/>
+        </w:rPr>
+        <w:t xml:space="preserve"> (1990)</w:t>
+      </w:r>
+    </w:p>
+    <w:p>
+      <w:pPr>
+        <w:spacing w:before="240" w:line="240" w:lineRule="auto"/>
+        <w:jc w:val="both"/>
+        <w:rPr>
+          <w:rFonts w:ascii="Times New Roman" w:hAnsi="Times New Roman" w:cs="Times New Roman"/>
+          <w:sz w:val="24"/>
+          <w:szCs w:val="24"/>
+        </w:rPr>
+      </w:pPr>
+      <w:r>
+        <w:rPr>
+          <w:rFonts w:ascii="Times New Roman" w:hAnsi="Times New Roman" w:cs="Times New Roman"/>
+          <w:sz w:val="24"/>
+          <w:szCs w:val="24"/>
+        </w:rPr>
+        <w:t>“La Investigación-Acción Participativa supone la simultaneidad del proceso de cocer</w:t>
+      </w:r>
+    </w:p>
+    <w:p>
+      <w:pPr>
+        <w:spacing w:before="240" w:line="240" w:lineRule="auto"/>
+        <w:jc w:val="both"/>
+        <w:rPr>
+          <w:rFonts w:ascii="Times New Roman" w:hAnsi="Times New Roman" w:cs="Times New Roman"/>
+          <w:sz w:val="24"/>
+          <w:szCs w:val="24"/>
+        </w:rPr>
+      </w:pPr>
+      <w:proofErr w:type="gramStart"/>
+      <w:r>
+        <w:rPr>
+          <w:rFonts w:ascii="Times New Roman" w:hAnsi="Times New Roman" w:cs="Times New Roman"/>
+          <w:sz w:val="24"/>
+          <w:szCs w:val="24"/>
+        </w:rPr>
+        <w:t>de</w:t>
+      </w:r>
+      <w:proofErr w:type="gramEnd"/>
+      <w:r>
+        <w:rPr>
+          <w:rFonts w:ascii="Times New Roman" w:hAnsi="Times New Roman" w:cs="Times New Roman"/>
+          <w:sz w:val="24"/>
+          <w:szCs w:val="24"/>
+        </w:rPr>
+        <w:t xml:space="preserve"> intervenir, e implica la participación de la misma gente involucrada en el programa</w:t>
+      </w:r>
+    </w:p>
+    <w:p>
+      <w:pPr>
+        <w:spacing w:before="240" w:line="240" w:lineRule="auto"/>
+        <w:jc w:val="both"/>
+        <w:rPr>
+          <w:rFonts w:ascii="Times New Roman" w:hAnsi="Times New Roman" w:cs="Times New Roman"/>
+          <w:sz w:val="24"/>
+          <w:szCs w:val="24"/>
+        </w:rPr>
+      </w:pPr>
+      <w:proofErr w:type="gramStart"/>
+      <w:r>
+        <w:rPr>
+          <w:rFonts w:ascii="Times New Roman" w:hAnsi="Times New Roman" w:cs="Times New Roman"/>
+          <w:sz w:val="24"/>
+          <w:szCs w:val="24"/>
+        </w:rPr>
+        <w:t>de</w:t>
+      </w:r>
+      <w:proofErr w:type="gramEnd"/>
+      <w:r>
+        <w:rPr>
+          <w:rFonts w:ascii="Times New Roman" w:hAnsi="Times New Roman" w:cs="Times New Roman"/>
+          <w:sz w:val="24"/>
+          <w:szCs w:val="24"/>
+        </w:rPr>
+        <w:t xml:space="preserve"> estudio y acción”.</w:t>
+      </w:r>
+    </w:p>
+    <w:p>
+      <w:pPr>
+        <w:spacing w:line="360" w:lineRule="auto"/>
+        <w:ind w:firstLine="708"/>
+        <w:jc w:val="both"/>
+        <w:rPr>
+          <w:rFonts w:ascii="Times New Roman" w:hAnsi="Times New Roman" w:cs="Times New Roman"/>
+          <w:sz w:val="24"/>
+          <w:szCs w:val="24"/>
+          <w:u w:val="single"/>
+        </w:rPr>
+      </w:pPr>
+      <w:r>
+        <w:rPr>
+          <w:rFonts w:ascii="Times New Roman" w:hAnsi="Times New Roman" w:cs="Times New Roman"/>
+          <w:sz w:val="24"/>
+          <w:szCs w:val="24"/>
+        </w:rPr>
         <w:lastRenderedPageBreak/>
-        <w:t>1.6 Metodología</w:t>
-      </w:r>
-    </w:p>
-    <w:p>
-      <w:pPr>
-        <w:spacing w:line="360" w:lineRule="auto"/>
-        <w:jc w:val="both"/>
-        <w:rPr>
-          <w:rFonts w:ascii="Times New Roman" w:hAnsi="Times New Roman" w:cs="Times New Roman"/>
-          <w:b/>
-          <w:sz w:val="24"/>
-          <w:szCs w:val="24"/>
-        </w:rPr>
-      </w:pPr>
-    </w:p>
-    <w:p>
-      <w:pPr>
-        <w:spacing w:line="360" w:lineRule="auto"/>
-        <w:ind w:firstLine="708"/>
-        <w:jc w:val="both"/>
-        <w:rPr>
-          <w:rFonts w:ascii="Times New Roman" w:hAnsi="Times New Roman" w:cs="Times New Roman"/>
-          <w:sz w:val="24"/>
-          <w:szCs w:val="24"/>
-        </w:rPr>
-      </w:pPr>
-      <w:r>
-        <w:rPr>
-          <w:rFonts w:ascii="Times New Roman" w:hAnsi="Times New Roman" w:cs="Times New Roman"/>
-          <w:sz w:val="24"/>
-          <w:szCs w:val="24"/>
-        </w:rPr>
-        <w:t xml:space="preserve">Históricamente existía una forma tradicional de investigar científicamente, y en esta investigación se identificaban elementos bien definidos, tales como: el sujeto de la investigación, que era la persona o grupo capacitado que desarrollaba la investigación; el objeto de la investigación, que es el aspecto específico de una realidad circunscrita a un ámbito  geográfico a modo de ser estudiada; y con respecto a hipótesis planteada se podía aplicar la investigación experimental para comprobarla por este medio, con el objeto de describirla la investigación descriptiva o la investigación exploratoria para ampliar  información  de interés,  entre  otras opciones.  </w:t>
-      </w:r>
-    </w:p>
-    <w:p>
-      <w:pPr>
-        <w:spacing w:line="360" w:lineRule="auto"/>
-        <w:ind w:firstLine="708"/>
-        <w:jc w:val="both"/>
-      </w:pPr>
-      <w:r>
-        <w:rPr>
-          <w:rFonts w:ascii="Times New Roman" w:hAnsi="Times New Roman" w:cs="Times New Roman"/>
-          <w:sz w:val="24"/>
-          <w:szCs w:val="24"/>
-        </w:rPr>
-        <w:t>Más recientemente aparece en el escenario internacional lo que hoy conocemos como Investigación Acción Participativa (IAP), que nos permite darle un nuevo enfoque teórico- práctico a esa serie de pasos estructurados que aplicados  sistemáticamente nos lleva a alcanzar un fin común. ¿Entre quienes? Entre los   investigadores, la comunidad que vive la afectación del problema o situación a ser solucionada y los diferentes elementos que pueden converger temporal y espacialmente; es este tipo de investigación la que se aplicará a la comunidad: “Gadux Technologies 2095 C.A”, y es de interés conocer que implica la misma.</w:t>
-      </w:r>
-    </w:p>
-    <w:p>
-      <w:pPr>
-        <w:spacing w:line="360" w:lineRule="auto"/>
-        <w:jc w:val="both"/>
-        <w:rPr>
-          <w:rFonts w:ascii="Times New Roman" w:hAnsi="Times New Roman" w:cs="Times New Roman"/>
-          <w:b/>
-          <w:sz w:val="24"/>
-          <w:szCs w:val="24"/>
-        </w:rPr>
-      </w:pPr>
-      <w:r>
-        <w:rPr>
-          <w:rFonts w:ascii="Times New Roman" w:hAnsi="Times New Roman" w:cs="Times New Roman"/>
-          <w:b/>
-          <w:sz w:val="24"/>
-          <w:szCs w:val="24"/>
-        </w:rPr>
-        <w:t>Investigación Acción Participativa</w:t>
-      </w:r>
-    </w:p>
-    <w:p>
-      <w:pPr>
-        <w:spacing w:before="240" w:line="240" w:lineRule="auto"/>
-        <w:jc w:val="both"/>
-        <w:rPr>
-          <w:rFonts w:ascii="Times New Roman" w:hAnsi="Times New Roman" w:cs="Times New Roman"/>
-          <w:sz w:val="24"/>
-          <w:szCs w:val="24"/>
-        </w:rPr>
-      </w:pPr>
+        <w:t xml:space="preserve"> </w:t>
+      </w:r>
       <w:proofErr w:type="spellStart"/>
       <w:r>
         <w:rPr>
@@ -2430,157 +2721,32 @@
           <w:sz w:val="24"/>
           <w:szCs w:val="24"/>
         </w:rPr>
-        <w:t xml:space="preserve"> (1990)</w:t>
-      </w:r>
-    </w:p>
-    <w:p>
-      <w:pPr>
-        <w:spacing w:before="240" w:line="240" w:lineRule="auto"/>
-        <w:jc w:val="both"/>
-        <w:rPr>
-          <w:rFonts w:ascii="Times New Roman" w:hAnsi="Times New Roman" w:cs="Times New Roman"/>
-          <w:sz w:val="24"/>
-          <w:szCs w:val="24"/>
-        </w:rPr>
-      </w:pPr>
-      <w:r>
-        <w:rPr>
-          <w:rFonts w:ascii="Times New Roman" w:hAnsi="Times New Roman" w:cs="Times New Roman"/>
-          <w:sz w:val="24"/>
-          <w:szCs w:val="24"/>
-        </w:rPr>
-        <w:t>“La Investigación-Acción Participativa supone la simultaneidad del proceso de cocer</w:t>
-      </w:r>
-    </w:p>
-    <w:p>
-      <w:pPr>
-        <w:spacing w:before="240" w:line="240" w:lineRule="auto"/>
-        <w:jc w:val="both"/>
-        <w:rPr>
-          <w:rFonts w:ascii="Times New Roman" w:hAnsi="Times New Roman" w:cs="Times New Roman"/>
-          <w:sz w:val="24"/>
-          <w:szCs w:val="24"/>
-        </w:rPr>
-      </w:pPr>
-      <w:proofErr w:type="gramStart"/>
-      <w:r>
-        <w:rPr>
-          <w:rFonts w:ascii="Times New Roman" w:hAnsi="Times New Roman" w:cs="Times New Roman"/>
-          <w:sz w:val="24"/>
-          <w:szCs w:val="24"/>
-        </w:rPr>
-        <w:t>de</w:t>
-      </w:r>
-      <w:proofErr w:type="gramEnd"/>
-      <w:r>
-        <w:rPr>
-          <w:rFonts w:ascii="Times New Roman" w:hAnsi="Times New Roman" w:cs="Times New Roman"/>
-          <w:sz w:val="24"/>
-          <w:szCs w:val="24"/>
-        </w:rPr>
-        <w:t xml:space="preserve"> intervenir, e implica la participación de la misma gente involucrada en el programa</w:t>
-      </w:r>
-    </w:p>
-    <w:p>
-      <w:pPr>
-        <w:spacing w:before="240" w:line="240" w:lineRule="auto"/>
-        <w:jc w:val="both"/>
-        <w:rPr>
-          <w:rFonts w:ascii="Times New Roman" w:hAnsi="Times New Roman" w:cs="Times New Roman"/>
-          <w:sz w:val="24"/>
-          <w:szCs w:val="24"/>
-        </w:rPr>
-      </w:pPr>
-      <w:proofErr w:type="gramStart"/>
-      <w:r>
-        <w:rPr>
-          <w:rFonts w:ascii="Times New Roman" w:hAnsi="Times New Roman" w:cs="Times New Roman"/>
-          <w:sz w:val="24"/>
-          <w:szCs w:val="24"/>
-        </w:rPr>
-        <w:t>de</w:t>
-      </w:r>
-      <w:proofErr w:type="gramEnd"/>
-      <w:r>
-        <w:rPr>
-          <w:rFonts w:ascii="Times New Roman" w:hAnsi="Times New Roman" w:cs="Times New Roman"/>
-          <w:sz w:val="24"/>
-          <w:szCs w:val="24"/>
-        </w:rPr>
-        <w:t xml:space="preserve"> estudio y acción”.</w:t>
-      </w:r>
-    </w:p>
-    <w:p>
-      <w:pPr>
-        <w:spacing w:line="360" w:lineRule="auto"/>
-        <w:ind w:firstLine="708"/>
-        <w:jc w:val="both"/>
+        <w:t xml:space="preserve"> se refiere a que e</w:t>
+      </w:r>
+      <w:r>
+        <w:rPr>
+          <w:rFonts w:ascii="Times New Roman" w:hAnsi="Times New Roman" w:cs="Times New Roman"/>
+          <w:sz w:val="24"/>
+          <w:szCs w:val="24"/>
+        </w:rPr>
+        <w:t xml:space="preserve">s un enfoque metodológico que combina la investigación social, el trabajo </w:t>
+      </w:r>
+      <w:r>
         <w:rPr>
           <w:rFonts w:ascii="Times New Roman" w:hAnsi="Times New Roman" w:cs="Times New Roman"/>
           <w:sz w:val="24"/>
           <w:szCs w:val="24"/>
           <w:u w:val="single"/>
         </w:rPr>
-      </w:pPr>
-      <w:r>
-        <w:rPr>
-          <w:rFonts w:ascii="Times New Roman" w:hAnsi="Times New Roman" w:cs="Times New Roman"/>
-          <w:sz w:val="24"/>
-          <w:szCs w:val="24"/>
-        </w:rPr>
         <w:t xml:space="preserve"> </w:t>
       </w:r>
-      <w:proofErr w:type="spellStart"/>
-      <w:r>
-        <w:rPr>
-          <w:rFonts w:ascii="Times New Roman" w:hAnsi="Times New Roman" w:cs="Times New Roman"/>
-          <w:sz w:val="24"/>
-          <w:szCs w:val="24"/>
-        </w:rPr>
-        <w:t>Ander-egg</w:t>
-      </w:r>
-      <w:proofErr w:type="spellEnd"/>
-      <w:r>
-        <w:rPr>
-          <w:rFonts w:ascii="Times New Roman" w:hAnsi="Times New Roman" w:cs="Times New Roman"/>
-          <w:sz w:val="24"/>
-          <w:szCs w:val="24"/>
-        </w:rPr>
-        <w:t xml:space="preserve"> se refiere a que e</w:t>
-      </w:r>
-      <w:r>
-        <w:rPr>
-          <w:rFonts w:ascii="Times New Roman" w:hAnsi="Times New Roman" w:cs="Times New Roman"/>
-          <w:sz w:val="24"/>
-          <w:szCs w:val="24"/>
-        </w:rPr>
-        <w:t xml:space="preserve">s un enfoque metodológico que combina la investigación social, el trabajo </w:t>
-      </w:r>
-      <w:r>
-        <w:rPr>
-          <w:rFonts w:ascii="Times New Roman" w:hAnsi="Times New Roman" w:cs="Times New Roman"/>
-          <w:sz w:val="24"/>
-          <w:szCs w:val="24"/>
-          <w:u w:val="single"/>
-        </w:rPr>
-        <w:t xml:space="preserve"> </w:t>
-      </w:r>
-      <w:r>
-        <w:rPr>
-          <w:rFonts w:ascii="Times New Roman" w:hAnsi="Times New Roman" w:cs="Times New Roman"/>
-          <w:sz w:val="24"/>
-          <w:szCs w:val="24"/>
-        </w:rPr>
-        <w:t xml:space="preserve">educativo  y la acción  transformadora. No es realizada solo por los expertos, sino que es de suma importancia la participación de la </w:t>
-      </w:r>
-      <w:r>
-        <w:rPr>
-          <w:rFonts w:ascii="Times New Roman" w:hAnsi="Times New Roman" w:cs="Times New Roman"/>
-          <w:sz w:val="24"/>
-          <w:szCs w:val="24"/>
-        </w:rPr>
-        <w:lastRenderedPageBreak/>
-        <w:t xml:space="preserve">comunidad involucrada, sus aportes, comentarios y planteamientos de objetivos a lograr, pues son quienes viven su realidad día a día y quienes primeramente pueden constituirse en originadores de sustanciales mejoras.  </w:t>
+      <w:r>
+        <w:rPr>
+          <w:rFonts w:ascii="Times New Roman" w:hAnsi="Times New Roman" w:cs="Times New Roman"/>
+          <w:sz w:val="24"/>
+          <w:szCs w:val="24"/>
+        </w:rPr>
+        <w:t xml:space="preserve">educativo  y la acción  transformadora. No es realizada solo por los expertos, sino que es de suma importancia la participación de la comunidad involucrada, sus aportes, comentarios y planteamientos de objetivos a lograr, pues son quienes viven su realidad día a día y quienes primeramente pueden constituirse en originadores de sustanciales mejoras.  </w:t>
       </w:r>
     </w:p>
     <w:p>
@@ -2750,6 +2916,7 @@
           <w:sz w:val="24"/>
           <w:szCs w:val="24"/>
         </w:rPr>
+        <w:lastRenderedPageBreak/>
         <w:t>Participativa: Todos los miembros participan directa o indirectamente.</w:t>
       </w:r>
     </w:p>
@@ -2798,7 +2965,6 @@
           <w:sz w:val="24"/>
           <w:szCs w:val="24"/>
         </w:rPr>
-        <w:lastRenderedPageBreak/>
         <w:t>Beneficiarios: Sujetos  (como individuos) que componen y la comunidad (como grupo) implicada</w:t>
       </w:r>
     </w:p>
@@ -3221,6 +3387,7 @@
           <w:sz w:val="24"/>
           <w:szCs w:val="24"/>
         </w:rPr>
+        <w:lastRenderedPageBreak/>
         <w:t>Lapso en que se va a realizar</w:t>
       </w:r>
     </w:p>
@@ -3241,7 +3408,6 @@
           <w:sz w:val="24"/>
           <w:szCs w:val="24"/>
         </w:rPr>
-        <w:lastRenderedPageBreak/>
         <w:t xml:space="preserve">Está planteado realizar esta investigación, desde su fase inicial hasta el término de su desarrollo en un (1) año, es decir, doce (12) meses continuos, divididos en tres etapas, las cuales están identificadas:  </w:t>
       </w:r>
     </w:p>
@@ -3513,6 +3679,7 @@
           <w:sz w:val="24"/>
           <w:szCs w:val="24"/>
         </w:rPr>
+        <w:lastRenderedPageBreak/>
         <w:t>Matriz Foda: Herramienta de análisis que puede ser aplicada a cualquier situación, individuo, producto, empresa, entre otros, que esté actuando como objeto de estudio en un momento determinado del tiempo.</w:t>
       </w:r>
     </w:p>
@@ -3534,7 +3701,6 @@
           <w:sz w:val="24"/>
           <w:szCs w:val="24"/>
         </w:rPr>
-        <w:lastRenderedPageBreak/>
         <w:t xml:space="preserve">Procedimiento de la Investigación </w:t>
       </w:r>
     </w:p>
@@ -3780,7 +3946,6 @@
                 <w:szCs w:val="24"/>
                 <w:u w:val="single"/>
               </w:rPr>
-              <w:lastRenderedPageBreak/>
               <w:t>FORTALEZAS (F)</w:t>
             </w:r>
           </w:p>
@@ -4038,7 +4203,12 @@
               <w:t>O1.</w:t>
             </w:r>
             <w:r>
-              <w:t xml:space="preserve"> A través de la ejecución del proyecto se tiene la oportunidad de proveerles a las personas un servicio técnico de calidad, optimizando el medio por el cual realizan gran parte de sus actividades.</w:t>
+              <w:t xml:space="preserve"> A través</w:t>
+            </w:r>
+            <w:bookmarkStart w:id="0" w:name="_GoBack"/>
+            <w:bookmarkEnd w:id="0"/>
+            <w:r>
+              <w:t xml:space="preserve"> de la ejecución del proyecto se tiene la oportunidad de proveerles a las personas un servicio técnico de calidad, optimizando el medio por el cual realizan gran parte de sus actividades.</w:t>
             </w:r>
           </w:p>
           <w:p>
@@ -4187,7 +4357,6 @@
           <w:b/>
           <w:u w:val="single"/>
         </w:rPr>
-        <w:lastRenderedPageBreak/>
         <w:t>ESTRATEGIAS (E):</w:t>
       </w:r>
     </w:p>
@@ -4541,7 +4710,6 @@
           <w:sz w:val="24"/>
           <w:szCs w:val="24"/>
         </w:rPr>
-        <w:lastRenderedPageBreak/>
         <w:t>1.6.1 Objetivos de Aprendizaje</w:t>
       </w:r>
     </w:p>
@@ -6576,7 +6744,7 @@
 </file>
 
 <file path=customXml/itemProps1.xml><?xml version="1.0" encoding="utf-8"?>
-<ds:datastoreItem xmlns:ds="http://schemas.openxmlformats.org/officeDocument/2006/customXml" ds:itemID="{1968BE51-B635-44EE-BC3A-3159FD67D1E2}">
+<ds:datastoreItem xmlns:ds="http://schemas.openxmlformats.org/officeDocument/2006/customXml" ds:itemID="{EE18C71F-0E9C-4BC0-9400-BD04A53B8C32}">
   <ds:schemaRefs>
     <ds:schemaRef ds:uri="http://schemas.openxmlformats.org/officeDocument/2006/bibliography"/>
   </ds:schemaRefs>

</xml_diff>

<commit_message>
acomodando el planteamiento del problema
</commit_message>
<xml_diff>
--- a/proyecto-1.docx
+++ b/proyecto-1.docx
@@ -12,8 +12,6 @@
           <w:szCs w:val="20"/>
         </w:rPr>
       </w:pPr>
-      <w:bookmarkStart w:id="0" w:name="_GoBack"/>
-      <w:bookmarkEnd w:id="0"/>
       <w:r>
         <w:rPr>
           <w:noProof/>
@@ -316,7 +314,55 @@
           <w:sz w:val="24"/>
           <w:szCs w:val="24"/>
         </w:rPr>
-        <w:t>REPARACION Y OPTIMIZACION DE EQUIPOS DE COMPUTACION A TRAVES DE UN MANTENIMIENTO PREVENTIVO Y CORRECTIVO APLICADO EN GADUX TECHNOLOGIES 2905 C.A</w:t>
+        <w:t>REPARACI</w:t>
+      </w:r>
+      <w:r>
+        <w:rPr>
+          <w:rFonts w:ascii="Times New Roman" w:hAnsi="Times New Roman" w:cs="Times New Roman"/>
+          <w:b/>
+        </w:rPr>
+        <w:t>Ó</w:t>
+      </w:r>
+      <w:r>
+        <w:rPr>
+          <w:rFonts w:ascii="Times New Roman" w:hAnsi="Times New Roman" w:cs="Times New Roman"/>
+          <w:b/>
+          <w:sz w:val="24"/>
+          <w:szCs w:val="24"/>
+        </w:rPr>
+        <w:t>N Y OPTIMIZACI</w:t>
+      </w:r>
+      <w:r>
+        <w:rPr>
+          <w:rFonts w:ascii="Times New Roman" w:hAnsi="Times New Roman" w:cs="Times New Roman"/>
+          <w:b/>
+        </w:rPr>
+        <w:t>Ó</w:t>
+      </w:r>
+      <w:r>
+        <w:rPr>
+          <w:rFonts w:ascii="Times New Roman" w:hAnsi="Times New Roman" w:cs="Times New Roman"/>
+          <w:b/>
+          <w:sz w:val="24"/>
+          <w:szCs w:val="24"/>
+        </w:rPr>
+        <w:t>N DE EQUIPOS DE COMPUTACI</w:t>
+      </w:r>
+      <w:r>
+        <w:rPr>
+          <w:rFonts w:ascii="Times New Roman" w:hAnsi="Times New Roman" w:cs="Times New Roman"/>
+          <w:b/>
+        </w:rPr>
+        <w:t>Ó</w:t>
+      </w:r>
+      <w:r>
+        <w:rPr>
+          <w:rFonts w:ascii="Times New Roman" w:hAnsi="Times New Roman" w:cs="Times New Roman"/>
+          <w:b/>
+          <w:sz w:val="24"/>
+          <w:szCs w:val="24"/>
+        </w:rPr>
+        <w:t>N A TRAVES DE UN MANTENIMIENTO PREVENTIVO Y CORRECTIVO APLICADO EN GADUX TECHNOLOGIES 2905 C.A</w:t>
       </w:r>
     </w:p>
     <w:p>
@@ -904,7 +950,63 @@
           <w:sz w:val="24"/>
           <w:szCs w:val="24"/>
         </w:rPr>
-        <w:t>En dicha empresa se busca atender la necesidad que hay a nivel de mantenimiento a ordenadores e instalación de sistemas operativos, tanto privativos como libres (GNU/Linux), reciben gran cantidad de equipos informáticos, por lo cual muchas veces no es suficiente con el personal que cuentan para dicha tarea.</w:t>
+        <w:t xml:space="preserve">En dicha empresa se busca atender la necesidad que hay a nivel de mantenimiento a ordenadores e instalación de sistemas operativos, tanto privativos como libres (GNU/Linux), reciben gran cantidad de equipos informáticos, </w:t>
+      </w:r>
+      <w:r>
+        <w:rPr>
+          <w:rFonts w:ascii="Times New Roman" w:hAnsi="Times New Roman" w:cs="Times New Roman"/>
+          <w:sz w:val="24"/>
+          <w:szCs w:val="24"/>
+        </w:rPr>
+        <w:t xml:space="preserve">entre ellos los portátiles del </w:t>
+      </w:r>
+      <w:r>
+        <w:rPr>
+          <w:rFonts w:ascii="Times New Roman" w:hAnsi="Times New Roman" w:cs="Times New Roman"/>
+          <w:sz w:val="24"/>
+          <w:szCs w:val="24"/>
+        </w:rPr>
+        <w:t>proyecto Canaima Educativo</w:t>
+      </w:r>
+      <w:r>
+        <w:rPr>
+          <w:rFonts w:ascii="Times New Roman" w:hAnsi="Times New Roman" w:cs="Times New Roman"/>
+          <w:sz w:val="24"/>
+          <w:szCs w:val="24"/>
+        </w:rPr>
+        <w:t xml:space="preserve">, a los cuales se les realiza actualización y reinstalación del sistema operativo, </w:t>
+      </w:r>
+      <w:r>
+        <w:rPr>
+          <w:rFonts w:ascii="Times New Roman" w:hAnsi="Times New Roman" w:cs="Times New Roman"/>
+          <w:sz w:val="24"/>
+          <w:szCs w:val="24"/>
+        </w:rPr>
+        <w:t xml:space="preserve">por lo cual muchas veces no es suficiente con el personal que cuentan para </w:t>
+      </w:r>
+      <w:r>
+        <w:rPr>
+          <w:rFonts w:ascii="Times New Roman" w:hAnsi="Times New Roman" w:cs="Times New Roman"/>
+          <w:sz w:val="24"/>
+          <w:szCs w:val="24"/>
+        </w:rPr>
+        <w:t xml:space="preserve">cubrir la demanda que tienen </w:t>
+      </w:r>
+      <w:r>
+        <w:rPr>
+          <w:rFonts w:ascii="Times New Roman" w:hAnsi="Times New Roman" w:cs="Times New Roman"/>
+          <w:sz w:val="24"/>
+          <w:szCs w:val="24"/>
+        </w:rPr>
+        <w:t>actualmente</w:t>
+      </w:r>
+      <w:r>
+        <w:rPr>
+          <w:rFonts w:ascii="Times New Roman" w:hAnsi="Times New Roman" w:cs="Times New Roman"/>
+          <w:sz w:val="24"/>
+          <w:szCs w:val="24"/>
+        </w:rPr>
+        <w:t>.</w:t>
       </w:r>
     </w:p>
     <w:p>
@@ -913,17 +1015,107 @@
         <w:jc w:val="both"/>
         <w:rPr>
           <w:rFonts w:ascii="Times New Roman" w:hAnsi="Times New Roman" w:cs="Times New Roman"/>
-          <w:sz w:val="24"/>
-          <w:szCs w:val="24"/>
-        </w:rPr>
-      </w:pPr>
-      <w:r>
-        <w:rPr>
-          <w:rFonts w:ascii="Times New Roman" w:hAnsi="Times New Roman" w:cs="Times New Roman"/>
-          <w:sz w:val="24"/>
-          <w:szCs w:val="24"/>
-        </w:rPr>
-        <w:t>Constantemente reciben computadoras, que presentan un estado de suciedad por polvo y deterioro de software, ya que la mayoría nunca se le han realizado una limpieza física ni tareas de mantenimiento de software, tampoco aplicaciones que lo hicieran por ellos, por lo que presentan problemas como alta fragmentación del disco duro, gran cantidad de archivos basura, programas obsoletos o sin utilizar, sistema operativo desactualizado, antivirus desactualizado, entre otros; por lo cual dichos equipos se veían usualmente lentos y a riesgo de contraer otros problemas.</w:t>
+          <w:b/>
+          <w:bCs/>
+          <w:sz w:val="24"/>
+          <w:szCs w:val="24"/>
+        </w:rPr>
+      </w:pPr>
+      <w:r>
+        <w:rPr>
+          <w:rFonts w:ascii="Times New Roman" w:hAnsi="Times New Roman" w:cs="Times New Roman"/>
+          <w:sz w:val="24"/>
+          <w:szCs w:val="24"/>
+        </w:rPr>
+        <w:t>Constantemente reciben computadoras, que presentan un estado de suciedad por polvo</w:t>
+      </w:r>
+      <w:r>
+        <w:rPr>
+          <w:rFonts w:ascii="Times New Roman" w:hAnsi="Times New Roman" w:cs="Times New Roman"/>
+          <w:sz w:val="24"/>
+          <w:szCs w:val="24"/>
+        </w:rPr>
+        <w:t xml:space="preserve"> en sus componentes de hardware y muchas veces tiene un software desactualizado</w:t>
+      </w:r>
+      <w:r>
+        <w:rPr>
+          <w:rFonts w:ascii="Times New Roman" w:hAnsi="Times New Roman" w:cs="Times New Roman"/>
+          <w:sz w:val="24"/>
+          <w:szCs w:val="24"/>
+        </w:rPr>
+        <w:t>, ya que la mayoría nunca se le han realizado</w:t>
+      </w:r>
+      <w:r>
+        <w:rPr>
+          <w:rFonts w:ascii="Times New Roman" w:hAnsi="Times New Roman" w:cs="Times New Roman"/>
+          <w:sz w:val="24"/>
+          <w:szCs w:val="24"/>
+        </w:rPr>
+        <w:t xml:space="preserve"> un mantenimiento preventivo y correctivo</w:t>
+      </w:r>
+      <w:r>
+        <w:rPr>
+          <w:rFonts w:ascii="Times New Roman" w:hAnsi="Times New Roman" w:cs="Times New Roman"/>
+          <w:sz w:val="24"/>
+          <w:szCs w:val="24"/>
+        </w:rPr>
+        <w:t xml:space="preserve">, por </w:t>
+      </w:r>
+      <w:r>
+        <w:rPr>
+          <w:rFonts w:ascii="Times New Roman" w:hAnsi="Times New Roman" w:cs="Times New Roman"/>
+          <w:sz w:val="24"/>
+          <w:szCs w:val="24"/>
+        </w:rPr>
+        <w:t>l</w:t>
+      </w:r>
+      <w:r>
+        <w:rPr>
+          <w:rFonts w:ascii="Times New Roman" w:hAnsi="Times New Roman" w:cs="Times New Roman"/>
+          <w:sz w:val="24"/>
+          <w:szCs w:val="24"/>
+        </w:rPr>
+        <w:t xml:space="preserve">o que presentan problemas como alta fragmentación del disco duro, gran cantidad de archivos </w:t>
+      </w:r>
+      <w:r>
+        <w:rPr>
+          <w:rFonts w:ascii="Times New Roman" w:hAnsi="Times New Roman" w:cs="Times New Roman"/>
+          <w:sz w:val="24"/>
+          <w:szCs w:val="24"/>
+        </w:rPr>
+        <w:t>temporales, programas</w:t>
+      </w:r>
+      <w:r>
+        <w:rPr>
+          <w:rFonts w:ascii="Times New Roman" w:hAnsi="Times New Roman" w:cs="Times New Roman"/>
+          <w:sz w:val="24"/>
+          <w:szCs w:val="24"/>
+        </w:rPr>
+        <w:t xml:space="preserve"> obsoletos o sin utilizar, </w:t>
+      </w:r>
+      <w:r>
+        <w:rPr>
+          <w:rFonts w:ascii="Times New Roman" w:hAnsi="Times New Roman" w:cs="Times New Roman"/>
+          <w:sz w:val="24"/>
+          <w:szCs w:val="24"/>
+        </w:rPr>
+        <w:t>sistema operativo y antiviru</w:t>
+      </w:r>
+      <w:r>
+        <w:rPr>
+          <w:rFonts w:ascii="Times New Roman" w:hAnsi="Times New Roman" w:cs="Times New Roman"/>
+          <w:sz w:val="24"/>
+          <w:szCs w:val="24"/>
+        </w:rPr>
+        <w:t>s desactual</w:t>
+      </w:r>
+      <w:r>
+        <w:rPr>
+          <w:rFonts w:ascii="Times New Roman" w:hAnsi="Times New Roman" w:cs="Times New Roman"/>
+          <w:sz w:val="24"/>
+          <w:szCs w:val="24"/>
+        </w:rPr>
+        <w:t>izado, entre otros.</w:t>
       </w:r>
     </w:p>
     <w:p>
@@ -1014,6 +1206,7 @@
           <w:bCs/>
           <w:sz w:val="24"/>
           <w:szCs w:val="24"/>
+          <w:u w:val="single"/>
         </w:rPr>
       </w:pPr>
     </w:p>
@@ -1122,7 +1315,7 @@
           <w:sz w:val="24"/>
           <w:szCs w:val="24"/>
         </w:rPr>
-        <w:t>La Ingeniera Diana Lambis, en conjunto con los integrantes del grupo de proyecto Luis Hernandez, Jhonny Arana, Osward pacheco y a través de una entrevista, estuvieron de acuerdo en que la empresa ya mencionada recibe una alta demanda de equipos informáticos en mal estado, recurso con el cual las personas se ayudan diariamente, señalando también la carencia del mantenimiento rutinario adecuado debido al desconocimiento del mismo por parte de la sociedad ,  por lo cual el problema representa el estado de los equipos que ocasiona su bajo rendimiento, afectando la calidad de vida laboral y personal de sus clientes, poniendo en riesgo la estabilidad productiva (que los afecta tanto a ellos como a sus clientes), y el desconocimiento por parte del público en general que los hace propensos a seguir agravando el problema.</w:t>
+        <w:t>La Ingeniera Diana Lambis, en conjunto con los integrantes del grupo de proyecto Luis Hernandez, Jhonny Arana, Osward pacheco y a través de una entrevista, estuvieron de acuerdo en que la empresa ya mencionada recibe una alta demanda de equipos informáticos en mal estado, recurso con el cual las personas se ayudan diariamente, señalando también la carencia del mantenimiento rutinario adecuado debido al desconocimiento del mismo por parte de la sociedad ,  por lo cual el problema representa el estado de los equipos que ocasiona su bajo rendimiento, afectando la calidad de vida laboral y personal de sus clientes, poniendo en riesgo la estabilidad productiva, y el desconocimiento por parte del público en general que los hace propensos a seguir agravando el problema.</w:t>
       </w:r>
     </w:p>
     <w:p>
@@ -1154,7 +1347,147 @@
           <w:sz w:val="24"/>
           <w:szCs w:val="24"/>
         </w:rPr>
-        <w:t>Actualmente esta empresa recibe semanalmente una media de 10 equipos semanales entre laptops y computadoras de escritorio, sin embrago no dispone de suficiente personal para realizar este tipo de trabajo, inhabilita la posibilidad de recibir más equipos.</w:t>
+        <w:t>Actualmente e</w:t>
+      </w:r>
+      <w:r>
+        <w:rPr>
+          <w:rFonts w:ascii="Times New Roman" w:hAnsi="Times New Roman" w:cs="Times New Roman"/>
+          <w:sz w:val="24"/>
+          <w:szCs w:val="24"/>
+        </w:rPr>
+        <w:t xml:space="preserve">sta empresa recibe diariamente equipos de computación, así como portátiles del proyecto Canaima </w:t>
+      </w:r>
+      <w:r>
+        <w:rPr>
+          <w:rFonts w:ascii="Times New Roman" w:hAnsi="Times New Roman" w:cs="Times New Roman"/>
+          <w:sz w:val="24"/>
+          <w:szCs w:val="24"/>
+        </w:rPr>
+        <w:t>Educativo,</w:t>
+      </w:r>
+      <w:r>
+        <w:rPr>
+          <w:rFonts w:ascii="Times New Roman" w:hAnsi="Times New Roman" w:cs="Times New Roman"/>
+          <w:sz w:val="24"/>
+          <w:szCs w:val="24"/>
+        </w:rPr>
+        <w:t xml:space="preserve"> ya que es el único local en villa de cura que provee de un soporte técnico a nivel de software a estas computadoras, suelen </w:t>
+      </w:r>
+      <w:r>
+        <w:rPr>
+          <w:rFonts w:ascii="Times New Roman" w:hAnsi="Times New Roman" w:cs="Times New Roman"/>
+          <w:sz w:val="24"/>
+          <w:szCs w:val="24"/>
+        </w:rPr>
+        <w:t xml:space="preserve">presentar fallas en el </w:t>
+      </w:r>
+      <w:proofErr w:type="spellStart"/>
+      <w:r>
+        <w:rPr>
+          <w:rFonts w:ascii="Times New Roman" w:hAnsi="Times New Roman" w:cs="Times New Roman"/>
+          <w:sz w:val="24"/>
+          <w:szCs w:val="24"/>
+        </w:rPr>
+        <w:t>grub</w:t>
+      </w:r>
+      <w:proofErr w:type="spellEnd"/>
+      <w:r>
+        <w:rPr>
+          <w:rFonts w:ascii="Times New Roman" w:hAnsi="Times New Roman" w:cs="Times New Roman"/>
+          <w:sz w:val="24"/>
+          <w:szCs w:val="24"/>
+        </w:rPr>
+        <w:t xml:space="preserve">, </w:t>
+      </w:r>
+      <w:r>
+        <w:rPr>
+          <w:rFonts w:ascii="Times New Roman" w:hAnsi="Times New Roman" w:cs="Times New Roman"/>
+          <w:sz w:val="24"/>
+          <w:szCs w:val="24"/>
+        </w:rPr>
+        <w:t>desa</w:t>
+      </w:r>
+      <w:r>
+        <w:rPr>
+          <w:rFonts w:ascii="Times New Roman" w:hAnsi="Times New Roman" w:cs="Times New Roman"/>
+          <w:sz w:val="24"/>
+          <w:szCs w:val="24"/>
+        </w:rPr>
+        <w:t xml:space="preserve">ctualización </w:t>
+      </w:r>
+      <w:r>
+        <w:rPr>
+          <w:rFonts w:ascii="Times New Roman" w:hAnsi="Times New Roman" w:cs="Times New Roman"/>
+          <w:sz w:val="24"/>
+          <w:szCs w:val="24"/>
+        </w:rPr>
+        <w:t>en el</w:t>
+      </w:r>
+      <w:r>
+        <w:rPr>
+          <w:rFonts w:ascii="Times New Roman" w:hAnsi="Times New Roman" w:cs="Times New Roman"/>
+          <w:sz w:val="24"/>
+          <w:szCs w:val="24"/>
+        </w:rPr>
+        <w:t xml:space="preserve"> contenido educativo, errores del </w:t>
+      </w:r>
+      <w:proofErr w:type="spellStart"/>
+      <w:r>
+        <w:rPr>
+          <w:rFonts w:ascii="Times New Roman" w:hAnsi="Times New Roman" w:cs="Times New Roman"/>
+          <w:sz w:val="24"/>
+          <w:szCs w:val="24"/>
+        </w:rPr>
+        <w:t>kernel</w:t>
+      </w:r>
+      <w:proofErr w:type="spellEnd"/>
+      <w:r>
+        <w:rPr>
+          <w:rFonts w:ascii="Times New Roman" w:hAnsi="Times New Roman" w:cs="Times New Roman"/>
+          <w:sz w:val="24"/>
+          <w:szCs w:val="24"/>
+        </w:rPr>
+        <w:t>;</w:t>
+      </w:r>
+      <w:r>
+        <w:rPr>
+          <w:rFonts w:ascii="Times New Roman" w:hAnsi="Times New Roman" w:cs="Times New Roman"/>
+          <w:sz w:val="24"/>
+          <w:szCs w:val="24"/>
+        </w:rPr>
+        <w:t xml:space="preserve"> sin embrago</w:t>
+      </w:r>
+      <w:r>
+        <w:rPr>
+          <w:rFonts w:ascii="Times New Roman" w:hAnsi="Times New Roman" w:cs="Times New Roman"/>
+          <w:sz w:val="24"/>
+          <w:szCs w:val="24"/>
+        </w:rPr>
+        <w:t xml:space="preserve"> Gadux Technologies</w:t>
+      </w:r>
+      <w:r>
+        <w:rPr>
+          <w:rFonts w:ascii="Times New Roman" w:hAnsi="Times New Roman" w:cs="Times New Roman"/>
+          <w:sz w:val="24"/>
+          <w:szCs w:val="24"/>
+        </w:rPr>
+        <w:t xml:space="preserve"> no dispone de suficiente personal para </w:t>
+      </w:r>
+      <w:r>
+        <w:rPr>
+          <w:rFonts w:ascii="Times New Roman" w:hAnsi="Times New Roman" w:cs="Times New Roman"/>
+          <w:sz w:val="24"/>
+          <w:szCs w:val="24"/>
+        </w:rPr>
+        <w:t>cubrir la demanda actual de máquinas que recibe</w:t>
+      </w:r>
+      <w:r>
+        <w:rPr>
+          <w:rFonts w:ascii="Times New Roman" w:hAnsi="Times New Roman" w:cs="Times New Roman"/>
+          <w:sz w:val="24"/>
+          <w:szCs w:val="24"/>
+        </w:rPr>
+        <w:t>.</w:t>
       </w:r>
     </w:p>
     <w:p>
@@ -1174,7 +1507,23 @@
           <w:sz w:val="24"/>
           <w:szCs w:val="24"/>
         </w:rPr>
-        <w:t>Partiendo de la problemática planteada, en la búsqueda de aportar una solución al problema, se propone la presente investigación.</w:t>
+        <w:t xml:space="preserve">Partiendo de la problemática planteada, en la búsqueda de aportar una solución al problema, se propone la </w:t>
+      </w:r>
+      <w:r>
+        <w:rPr>
+          <w:rFonts w:ascii="Times New Roman" w:hAnsi="Times New Roman" w:cs="Times New Roman"/>
+          <w:sz w:val="24"/>
+          <w:szCs w:val="24"/>
+        </w:rPr>
+        <w:t>presente</w:t>
+      </w:r>
+      <w:r>
+        <w:rPr>
+          <w:rFonts w:ascii="Times New Roman" w:hAnsi="Times New Roman" w:cs="Times New Roman"/>
+          <w:sz w:val="24"/>
+          <w:szCs w:val="24"/>
+        </w:rPr>
+        <w:t xml:space="preserve"> investigación.</w:t>
       </w:r>
     </w:p>
     <w:p>
@@ -1194,6 +1543,7 @@
           <w:sz w:val="24"/>
           <w:szCs w:val="24"/>
         </w:rPr>
+        <w:lastRenderedPageBreak/>
         <w:t>¿Sera el mantenimiento preventivo y correctivo una buena técnica aplicada en las computadoras para mejorar y optimizar su desempeño?</w:t>
       </w:r>
     </w:p>
@@ -1214,7 +1564,6 @@
           <w:sz w:val="24"/>
           <w:szCs w:val="24"/>
         </w:rPr>
-        <w:lastRenderedPageBreak/>
         <w:t>¿Servirá el mantenimiento preventivo y correctivo como instrumento motivador para que los usuarios lo apliquen constantemente a sus equipos?</w:t>
       </w:r>
     </w:p>
@@ -1458,7 +1807,6 @@
           <w:sz w:val="24"/>
           <w:szCs w:val="24"/>
         </w:rPr>
-        <w:lastRenderedPageBreak/>
         <w:t>1.3 Objetivo General</w:t>
       </w:r>
     </w:p>
@@ -1812,7 +2160,6 @@
           <w:sz w:val="24"/>
           <w:szCs w:val="24"/>
         </w:rPr>
-        <w:lastRenderedPageBreak/>
         <w:t>1.4 Justificación</w:t>
       </w:r>
     </w:p>
@@ -1985,7 +2332,6 @@
           <w:sz w:val="24"/>
           <w:szCs w:val="24"/>
         </w:rPr>
-        <w:lastRenderedPageBreak/>
         <w:t>1.5 Alcance</w:t>
       </w:r>
     </w:p>
@@ -2161,88 +2507,204 @@
           <w:sz w:val="24"/>
           <w:szCs w:val="24"/>
         </w:rPr>
+        <w:t>1.6 Metodología</w:t>
+      </w:r>
+    </w:p>
+    <w:p>
+      <w:pPr>
+        <w:spacing w:line="360" w:lineRule="auto"/>
+        <w:jc w:val="both"/>
+        <w:rPr>
+          <w:rFonts w:ascii="Times New Roman" w:hAnsi="Times New Roman" w:cs="Times New Roman"/>
+          <w:b/>
+          <w:sz w:val="24"/>
+          <w:szCs w:val="24"/>
+        </w:rPr>
+      </w:pPr>
+    </w:p>
+    <w:p>
+      <w:pPr>
+        <w:spacing w:line="360" w:lineRule="auto"/>
+        <w:ind w:firstLine="708"/>
+        <w:jc w:val="both"/>
+        <w:rPr>
+          <w:rFonts w:ascii="Times New Roman" w:hAnsi="Times New Roman" w:cs="Times New Roman"/>
+          <w:sz w:val="24"/>
+          <w:szCs w:val="24"/>
+        </w:rPr>
+      </w:pPr>
+      <w:r>
+        <w:rPr>
+          <w:rFonts w:ascii="Times New Roman" w:hAnsi="Times New Roman" w:cs="Times New Roman"/>
+          <w:sz w:val="24"/>
+          <w:szCs w:val="24"/>
+        </w:rPr>
+        <w:t xml:space="preserve">Históricamente existía una forma tradicional de investigar científicamente, y en esta investigación se identificaban elementos bien definidos, tales como: el sujeto de la investigación, que era la persona o grupo capacitado que desarrollaba la investigación; el objeto de la investigación, que es el aspecto específico de una realidad circunscrita a un ámbito  geográfico a modo de ser estudiada; y con respecto a hipótesis planteada se podía aplicar la investigación experimental para comprobarla por este medio, con el objeto de describirla la investigación descriptiva o la investigación exploratoria para ampliar  información  de interés,  entre  otras opciones.  </w:t>
+      </w:r>
+    </w:p>
+    <w:p>
+      <w:pPr>
+        <w:spacing w:line="360" w:lineRule="auto"/>
+        <w:ind w:firstLine="708"/>
+        <w:jc w:val="both"/>
+      </w:pPr>
+      <w:r>
+        <w:rPr>
+          <w:rFonts w:ascii="Times New Roman" w:hAnsi="Times New Roman" w:cs="Times New Roman"/>
+          <w:sz w:val="24"/>
+          <w:szCs w:val="24"/>
+        </w:rPr>
+        <w:t>Más recientemente aparece en el escenario internacional lo que hoy conocemos como Investigación Acción Participativa (IAP), que nos permite darle un nuevo enfoque teórico- práctico a esa serie de pasos estructurados que aplicados  sistemáticamente nos lleva a alcanzar un fin común. ¿Entre quienes? Entre los   investigadores, la comunidad que vive la afectación del problema o situación a ser solucionada y los diferentes elementos que pueden converger temporal y espacialmente; es este tipo de investigación la que se aplicará a la comunidad: “Gadux Technologies 2095 C.A”, y es de interés conocer que implica la misma.</w:t>
+      </w:r>
+    </w:p>
+    <w:p>
+      <w:pPr>
+        <w:spacing w:line="360" w:lineRule="auto"/>
+        <w:jc w:val="both"/>
+        <w:rPr>
+          <w:rFonts w:ascii="Times New Roman" w:hAnsi="Times New Roman" w:cs="Times New Roman"/>
+          <w:b/>
+          <w:sz w:val="24"/>
+          <w:szCs w:val="24"/>
+        </w:rPr>
+      </w:pPr>
+      <w:r>
+        <w:rPr>
+          <w:rFonts w:ascii="Times New Roman" w:hAnsi="Times New Roman" w:cs="Times New Roman"/>
+          <w:b/>
+          <w:sz w:val="24"/>
+          <w:szCs w:val="24"/>
+        </w:rPr>
+        <w:t>Investigación Acción Participativa</w:t>
+      </w:r>
+    </w:p>
+    <w:p>
+      <w:pPr>
+        <w:spacing w:before="240" w:line="240" w:lineRule="auto"/>
+        <w:jc w:val="both"/>
+        <w:rPr>
+          <w:rFonts w:ascii="Times New Roman" w:hAnsi="Times New Roman" w:cs="Times New Roman"/>
+          <w:sz w:val="24"/>
+          <w:szCs w:val="24"/>
+        </w:rPr>
+      </w:pPr>
+      <w:proofErr w:type="spellStart"/>
+      <w:r>
+        <w:rPr>
+          <w:rFonts w:ascii="Times New Roman" w:hAnsi="Times New Roman" w:cs="Times New Roman"/>
+          <w:sz w:val="24"/>
+          <w:szCs w:val="24"/>
+        </w:rPr>
+        <w:t>Ander-egg</w:t>
+      </w:r>
+      <w:proofErr w:type="spellEnd"/>
+      <w:r>
+        <w:rPr>
+          <w:rFonts w:ascii="Times New Roman" w:hAnsi="Times New Roman" w:cs="Times New Roman"/>
+          <w:sz w:val="24"/>
+          <w:szCs w:val="24"/>
+        </w:rPr>
+        <w:t xml:space="preserve"> (1990)</w:t>
+      </w:r>
+    </w:p>
+    <w:p>
+      <w:pPr>
+        <w:spacing w:before="240" w:line="240" w:lineRule="auto"/>
+        <w:jc w:val="both"/>
+        <w:rPr>
+          <w:rFonts w:ascii="Times New Roman" w:hAnsi="Times New Roman" w:cs="Times New Roman"/>
+          <w:sz w:val="24"/>
+          <w:szCs w:val="24"/>
+        </w:rPr>
+      </w:pPr>
+      <w:r>
+        <w:rPr>
+          <w:rFonts w:ascii="Times New Roman" w:hAnsi="Times New Roman" w:cs="Times New Roman"/>
+          <w:sz w:val="24"/>
+          <w:szCs w:val="24"/>
+        </w:rPr>
+        <w:t>“La Investigación-Acción Participativa supone la simultaneidad del proceso de cocer</w:t>
+      </w:r>
+    </w:p>
+    <w:p>
+      <w:pPr>
+        <w:spacing w:before="240" w:line="240" w:lineRule="auto"/>
+        <w:jc w:val="both"/>
+        <w:rPr>
+          <w:rFonts w:ascii="Times New Roman" w:hAnsi="Times New Roman" w:cs="Times New Roman"/>
+          <w:sz w:val="24"/>
+          <w:szCs w:val="24"/>
+        </w:rPr>
+      </w:pPr>
+      <w:proofErr w:type="gramStart"/>
+      <w:r>
+        <w:rPr>
+          <w:rFonts w:ascii="Times New Roman" w:hAnsi="Times New Roman" w:cs="Times New Roman"/>
+          <w:sz w:val="24"/>
+          <w:szCs w:val="24"/>
+        </w:rPr>
+        <w:t>de</w:t>
+      </w:r>
+      <w:proofErr w:type="gramEnd"/>
+      <w:r>
+        <w:rPr>
+          <w:rFonts w:ascii="Times New Roman" w:hAnsi="Times New Roman" w:cs="Times New Roman"/>
+          <w:sz w:val="24"/>
+          <w:szCs w:val="24"/>
+        </w:rPr>
+        <w:t xml:space="preserve"> intervenir, e implica la participación de la misma gente involucrada en el programa</w:t>
+      </w:r>
+    </w:p>
+    <w:p>
+      <w:pPr>
+        <w:spacing w:before="240" w:line="240" w:lineRule="auto"/>
+        <w:jc w:val="both"/>
+        <w:rPr>
+          <w:rFonts w:ascii="Times New Roman" w:hAnsi="Times New Roman" w:cs="Times New Roman"/>
+          <w:sz w:val="24"/>
+          <w:szCs w:val="24"/>
+        </w:rPr>
+      </w:pPr>
+      <w:proofErr w:type="gramStart"/>
+      <w:r>
+        <w:rPr>
+          <w:rFonts w:ascii="Times New Roman" w:hAnsi="Times New Roman" w:cs="Times New Roman"/>
+          <w:sz w:val="24"/>
+          <w:szCs w:val="24"/>
+        </w:rPr>
+        <w:t>de</w:t>
+      </w:r>
+      <w:proofErr w:type="gramEnd"/>
+      <w:r>
+        <w:rPr>
+          <w:rFonts w:ascii="Times New Roman" w:hAnsi="Times New Roman" w:cs="Times New Roman"/>
+          <w:sz w:val="24"/>
+          <w:szCs w:val="24"/>
+        </w:rPr>
+        <w:t xml:space="preserve"> estudio y acción”.</w:t>
+      </w:r>
+    </w:p>
+    <w:p>
+      <w:pPr>
+        <w:spacing w:line="360" w:lineRule="auto"/>
+        <w:ind w:firstLine="708"/>
+        <w:jc w:val="both"/>
+        <w:rPr>
+          <w:rFonts w:ascii="Times New Roman" w:hAnsi="Times New Roman" w:cs="Times New Roman"/>
+          <w:sz w:val="24"/>
+          <w:szCs w:val="24"/>
+          <w:u w:val="single"/>
+        </w:rPr>
+      </w:pPr>
+      <w:r>
+        <w:rPr>
+          <w:rFonts w:ascii="Times New Roman" w:hAnsi="Times New Roman" w:cs="Times New Roman"/>
+          <w:sz w:val="24"/>
+          <w:szCs w:val="24"/>
+        </w:rPr>
         <w:lastRenderedPageBreak/>
-        <w:t>1.6 Metodología</w:t>
-      </w:r>
-    </w:p>
-    <w:p>
-      <w:pPr>
-        <w:spacing w:line="360" w:lineRule="auto"/>
-        <w:jc w:val="both"/>
-        <w:rPr>
-          <w:rFonts w:ascii="Times New Roman" w:hAnsi="Times New Roman" w:cs="Times New Roman"/>
-          <w:b/>
-          <w:sz w:val="24"/>
-          <w:szCs w:val="24"/>
-        </w:rPr>
-      </w:pPr>
-    </w:p>
-    <w:p>
-      <w:pPr>
-        <w:spacing w:line="360" w:lineRule="auto"/>
-        <w:ind w:firstLine="708"/>
-        <w:jc w:val="both"/>
-        <w:rPr>
-          <w:rFonts w:ascii="Times New Roman" w:hAnsi="Times New Roman" w:cs="Times New Roman"/>
-          <w:sz w:val="24"/>
-          <w:szCs w:val="24"/>
-        </w:rPr>
-      </w:pPr>
-      <w:r>
-        <w:rPr>
-          <w:rFonts w:ascii="Times New Roman" w:hAnsi="Times New Roman" w:cs="Times New Roman"/>
-          <w:sz w:val="24"/>
-          <w:szCs w:val="24"/>
-        </w:rPr>
-        <w:t xml:space="preserve">Históricamente existía una forma tradicional de investigar científicamente, y en esta investigación se identificaban elementos bien definidos, tales como: el sujeto de la investigación, que era la persona o grupo capacitado que desarrollaba la investigación; el objeto de la investigación, que es el aspecto específico de una realidad circunscrita a un ámbito  geográfico a modo de ser estudiada; y con respecto a hipótesis planteada se podía aplicar la investigación experimental para comprobarla por este medio, con el objeto de describirla la investigación descriptiva o la investigación exploratoria para ampliar  información  de interés,  entre  otras opciones.  </w:t>
-      </w:r>
-    </w:p>
-    <w:p>
-      <w:pPr>
-        <w:spacing w:line="360" w:lineRule="auto"/>
-        <w:ind w:firstLine="708"/>
-        <w:jc w:val="both"/>
-      </w:pPr>
-      <w:r>
-        <w:rPr>
-          <w:rFonts w:ascii="Times New Roman" w:hAnsi="Times New Roman" w:cs="Times New Roman"/>
-          <w:sz w:val="24"/>
-          <w:szCs w:val="24"/>
-        </w:rPr>
-        <w:t>Más recientemente aparece en el escenario internacional lo que hoy conocemos como Investigación Acción Participativa (IAP), que nos permite darle un nuevo enfoque teórico- práctico a esa serie de pasos estructurados que aplicados  sistemáticamente nos lleva a alcanzar un fin común. ¿Entre quienes? Entre los   investigadores, la comunidad que vive la afectación del problema o situación a ser solucionada y los diferentes elementos que pueden converger temporal y espacialmente; es este tipo de investigación la que se aplicará a la comunidad: “Gadux Technologies 2095 C.A”, y es de interés conocer que implica la misma.</w:t>
-      </w:r>
-    </w:p>
-    <w:p>
-      <w:pPr>
-        <w:spacing w:line="360" w:lineRule="auto"/>
-        <w:jc w:val="both"/>
-        <w:rPr>
-          <w:rFonts w:ascii="Times New Roman" w:hAnsi="Times New Roman" w:cs="Times New Roman"/>
-          <w:b/>
-          <w:sz w:val="24"/>
-          <w:szCs w:val="24"/>
-        </w:rPr>
-      </w:pPr>
-      <w:r>
-        <w:rPr>
-          <w:rFonts w:ascii="Times New Roman" w:hAnsi="Times New Roman" w:cs="Times New Roman"/>
-          <w:b/>
-          <w:sz w:val="24"/>
-          <w:szCs w:val="24"/>
-        </w:rPr>
-        <w:t>Investigación Acción Participativa</w:t>
-      </w:r>
-    </w:p>
-    <w:p>
-      <w:pPr>
-        <w:spacing w:before="240" w:line="240" w:lineRule="auto"/>
-        <w:jc w:val="both"/>
-        <w:rPr>
-          <w:rFonts w:ascii="Times New Roman" w:hAnsi="Times New Roman" w:cs="Times New Roman"/>
-          <w:sz w:val="24"/>
-          <w:szCs w:val="24"/>
-        </w:rPr>
-      </w:pPr>
+        <w:t xml:space="preserve"> </w:t>
+      </w:r>
       <w:proofErr w:type="spellStart"/>
       <w:r>
         <w:rPr>
@@ -2259,157 +2721,32 @@
           <w:sz w:val="24"/>
           <w:szCs w:val="24"/>
         </w:rPr>
-        <w:t xml:space="preserve"> (1990)</w:t>
-      </w:r>
-    </w:p>
-    <w:p>
-      <w:pPr>
-        <w:spacing w:before="240" w:line="240" w:lineRule="auto"/>
-        <w:jc w:val="both"/>
-        <w:rPr>
-          <w:rFonts w:ascii="Times New Roman" w:hAnsi="Times New Roman" w:cs="Times New Roman"/>
-          <w:sz w:val="24"/>
-          <w:szCs w:val="24"/>
-        </w:rPr>
-      </w:pPr>
-      <w:r>
-        <w:rPr>
-          <w:rFonts w:ascii="Times New Roman" w:hAnsi="Times New Roman" w:cs="Times New Roman"/>
-          <w:sz w:val="24"/>
-          <w:szCs w:val="24"/>
-        </w:rPr>
-        <w:t>“La Investigación-Acción Participativa supone la simultaneidad del proceso de cocer</w:t>
-      </w:r>
-    </w:p>
-    <w:p>
-      <w:pPr>
-        <w:spacing w:before="240" w:line="240" w:lineRule="auto"/>
-        <w:jc w:val="both"/>
-        <w:rPr>
-          <w:rFonts w:ascii="Times New Roman" w:hAnsi="Times New Roman" w:cs="Times New Roman"/>
-          <w:sz w:val="24"/>
-          <w:szCs w:val="24"/>
-        </w:rPr>
-      </w:pPr>
-      <w:proofErr w:type="gramStart"/>
-      <w:r>
-        <w:rPr>
-          <w:rFonts w:ascii="Times New Roman" w:hAnsi="Times New Roman" w:cs="Times New Roman"/>
-          <w:sz w:val="24"/>
-          <w:szCs w:val="24"/>
-        </w:rPr>
-        <w:t>de</w:t>
-      </w:r>
-      <w:proofErr w:type="gramEnd"/>
-      <w:r>
-        <w:rPr>
-          <w:rFonts w:ascii="Times New Roman" w:hAnsi="Times New Roman" w:cs="Times New Roman"/>
-          <w:sz w:val="24"/>
-          <w:szCs w:val="24"/>
-        </w:rPr>
-        <w:t xml:space="preserve"> intervenir, e implica la participación de la misma gente involucrada en el programa</w:t>
-      </w:r>
-    </w:p>
-    <w:p>
-      <w:pPr>
-        <w:spacing w:before="240" w:line="240" w:lineRule="auto"/>
-        <w:jc w:val="both"/>
-        <w:rPr>
-          <w:rFonts w:ascii="Times New Roman" w:hAnsi="Times New Roman" w:cs="Times New Roman"/>
-          <w:sz w:val="24"/>
-          <w:szCs w:val="24"/>
-        </w:rPr>
-      </w:pPr>
-      <w:proofErr w:type="gramStart"/>
-      <w:r>
-        <w:rPr>
-          <w:rFonts w:ascii="Times New Roman" w:hAnsi="Times New Roman" w:cs="Times New Roman"/>
-          <w:sz w:val="24"/>
-          <w:szCs w:val="24"/>
-        </w:rPr>
-        <w:t>de</w:t>
-      </w:r>
-      <w:proofErr w:type="gramEnd"/>
-      <w:r>
-        <w:rPr>
-          <w:rFonts w:ascii="Times New Roman" w:hAnsi="Times New Roman" w:cs="Times New Roman"/>
-          <w:sz w:val="24"/>
-          <w:szCs w:val="24"/>
-        </w:rPr>
-        <w:t xml:space="preserve"> estudio y acción”.</w:t>
-      </w:r>
-    </w:p>
-    <w:p>
-      <w:pPr>
-        <w:spacing w:line="360" w:lineRule="auto"/>
-        <w:ind w:firstLine="708"/>
-        <w:jc w:val="both"/>
+        <w:t xml:space="preserve"> se refiere a que e</w:t>
+      </w:r>
+      <w:r>
+        <w:rPr>
+          <w:rFonts w:ascii="Times New Roman" w:hAnsi="Times New Roman" w:cs="Times New Roman"/>
+          <w:sz w:val="24"/>
+          <w:szCs w:val="24"/>
+        </w:rPr>
+        <w:t xml:space="preserve">s un enfoque metodológico que combina la investigación social, el trabajo </w:t>
+      </w:r>
+      <w:r>
         <w:rPr>
           <w:rFonts w:ascii="Times New Roman" w:hAnsi="Times New Roman" w:cs="Times New Roman"/>
           <w:sz w:val="24"/>
           <w:szCs w:val="24"/>
           <w:u w:val="single"/>
         </w:rPr>
-      </w:pPr>
-      <w:r>
-        <w:rPr>
-          <w:rFonts w:ascii="Times New Roman" w:hAnsi="Times New Roman" w:cs="Times New Roman"/>
-          <w:sz w:val="24"/>
-          <w:szCs w:val="24"/>
-        </w:rPr>
         <w:t xml:space="preserve"> </w:t>
       </w:r>
-      <w:proofErr w:type="spellStart"/>
-      <w:r>
-        <w:rPr>
-          <w:rFonts w:ascii="Times New Roman" w:hAnsi="Times New Roman" w:cs="Times New Roman"/>
-          <w:sz w:val="24"/>
-          <w:szCs w:val="24"/>
-        </w:rPr>
-        <w:t>Ander-egg</w:t>
-      </w:r>
-      <w:proofErr w:type="spellEnd"/>
-      <w:r>
-        <w:rPr>
-          <w:rFonts w:ascii="Times New Roman" w:hAnsi="Times New Roman" w:cs="Times New Roman"/>
-          <w:sz w:val="24"/>
-          <w:szCs w:val="24"/>
-        </w:rPr>
-        <w:t xml:space="preserve"> se refiere a que e</w:t>
-      </w:r>
-      <w:r>
-        <w:rPr>
-          <w:rFonts w:ascii="Times New Roman" w:hAnsi="Times New Roman" w:cs="Times New Roman"/>
-          <w:sz w:val="24"/>
-          <w:szCs w:val="24"/>
-        </w:rPr>
-        <w:t xml:space="preserve">s un enfoque metodológico que combina la investigación social, el trabajo </w:t>
-      </w:r>
-      <w:r>
-        <w:rPr>
-          <w:rFonts w:ascii="Times New Roman" w:hAnsi="Times New Roman" w:cs="Times New Roman"/>
-          <w:sz w:val="24"/>
-          <w:szCs w:val="24"/>
-          <w:u w:val="single"/>
-        </w:rPr>
-        <w:t xml:space="preserve"> </w:t>
-      </w:r>
-      <w:r>
-        <w:rPr>
-          <w:rFonts w:ascii="Times New Roman" w:hAnsi="Times New Roman" w:cs="Times New Roman"/>
-          <w:sz w:val="24"/>
-          <w:szCs w:val="24"/>
-        </w:rPr>
-        <w:t xml:space="preserve">educativo  y la acción  transformadora. No es realizada solo por los expertos, sino que es de suma importancia la participación de la </w:t>
-      </w:r>
-      <w:r>
-        <w:rPr>
-          <w:rFonts w:ascii="Times New Roman" w:hAnsi="Times New Roman" w:cs="Times New Roman"/>
-          <w:sz w:val="24"/>
-          <w:szCs w:val="24"/>
-        </w:rPr>
-        <w:lastRenderedPageBreak/>
-        <w:t xml:space="preserve">comunidad involucrada, sus aportes, comentarios y planteamientos de objetivos a lograr, pues son quienes viven su realidad día a día y quienes primeramente pueden constituirse en originadores de sustanciales mejoras.  </w:t>
+      <w:r>
+        <w:rPr>
+          <w:rFonts w:ascii="Times New Roman" w:hAnsi="Times New Roman" w:cs="Times New Roman"/>
+          <w:sz w:val="24"/>
+          <w:szCs w:val="24"/>
+        </w:rPr>
+        <w:t xml:space="preserve">educativo  y la acción  transformadora. No es realizada solo por los expertos, sino que es de suma importancia la participación de la comunidad involucrada, sus aportes, comentarios y planteamientos de objetivos a lograr, pues son quienes viven su realidad día a día y quienes primeramente pueden constituirse en originadores de sustanciales mejoras.  </w:t>
       </w:r>
     </w:p>
     <w:p>
@@ -2579,6 +2916,7 @@
           <w:sz w:val="24"/>
           <w:szCs w:val="24"/>
         </w:rPr>
+        <w:lastRenderedPageBreak/>
         <w:t>Participativa: Todos los miembros participan directa o indirectamente.</w:t>
       </w:r>
     </w:p>
@@ -2627,7 +2965,6 @@
           <w:sz w:val="24"/>
           <w:szCs w:val="24"/>
         </w:rPr>
-        <w:lastRenderedPageBreak/>
         <w:t>Beneficiarios: Sujetos  (como individuos) que componen y la comunidad (como grupo) implicada</w:t>
       </w:r>
     </w:p>
@@ -3050,6 +3387,7 @@
           <w:sz w:val="24"/>
           <w:szCs w:val="24"/>
         </w:rPr>
+        <w:lastRenderedPageBreak/>
         <w:t>Lapso en que se va a realizar</w:t>
       </w:r>
     </w:p>
@@ -3070,7 +3408,6 @@
           <w:sz w:val="24"/>
           <w:szCs w:val="24"/>
         </w:rPr>
-        <w:lastRenderedPageBreak/>
         <w:t xml:space="preserve">Está planteado realizar esta investigación, desde su fase inicial hasta el término de su desarrollo en un (1) año, es decir, doce (12) meses continuos, divididos en tres etapas, las cuales están identificadas:  </w:t>
       </w:r>
     </w:p>
@@ -3342,6 +3679,7 @@
           <w:sz w:val="24"/>
           <w:szCs w:val="24"/>
         </w:rPr>
+        <w:lastRenderedPageBreak/>
         <w:t>Matriz Foda: Herramienta de análisis que puede ser aplicada a cualquier situación, individuo, producto, empresa, entre otros, que esté actuando como objeto de estudio en un momento determinado del tiempo.</w:t>
       </w:r>
     </w:p>
@@ -3363,7 +3701,6 @@
           <w:sz w:val="24"/>
           <w:szCs w:val="24"/>
         </w:rPr>
-        <w:lastRenderedPageBreak/>
         <w:t xml:space="preserve">Procedimiento de la Investigación </w:t>
       </w:r>
     </w:p>
@@ -3609,7 +3946,6 @@
                 <w:szCs w:val="24"/>
                 <w:u w:val="single"/>
               </w:rPr>
-              <w:lastRenderedPageBreak/>
               <w:t>FORTALEZAS (F)</w:t>
             </w:r>
           </w:p>
@@ -3867,7 +4203,12 @@
               <w:t>O1.</w:t>
             </w:r>
             <w:r>
-              <w:t xml:space="preserve"> A través de la ejecución del proyecto se tiene la oportunidad de proveerles a las personas un servicio técnico de calidad, optimizando el medio por el cual realizan gran parte de sus actividades.</w:t>
+              <w:t xml:space="preserve"> A través</w:t>
+            </w:r>
+            <w:bookmarkStart w:id="0" w:name="_GoBack"/>
+            <w:bookmarkEnd w:id="0"/>
+            <w:r>
+              <w:t xml:space="preserve"> de la ejecución del proyecto se tiene la oportunidad de proveerles a las personas un servicio técnico de calidad, optimizando el medio por el cual realizan gran parte de sus actividades.</w:t>
             </w:r>
           </w:p>
           <w:p>
@@ -4016,7 +4357,6 @@
           <w:b/>
           <w:u w:val="single"/>
         </w:rPr>
-        <w:lastRenderedPageBreak/>
         <w:t>ESTRATEGIAS (E):</w:t>
       </w:r>
     </w:p>
@@ -4370,7 +4710,6 @@
           <w:sz w:val="24"/>
           <w:szCs w:val="24"/>
         </w:rPr>
-        <w:lastRenderedPageBreak/>
         <w:t>1.6.1 Objetivos de Aprendizaje</w:t>
       </w:r>
     </w:p>
@@ -6405,7 +6744,7 @@
 </file>
 
 <file path=customXml/itemProps1.xml><?xml version="1.0" encoding="utf-8"?>
-<ds:datastoreItem xmlns:ds="http://schemas.openxmlformats.org/officeDocument/2006/customXml" ds:itemID="{42D69D09-4972-4DA9-A3F0-549169251F36}">
+<ds:datastoreItem xmlns:ds="http://schemas.openxmlformats.org/officeDocument/2006/customXml" ds:itemID="{EE18C71F-0E9C-4BC0-9400-BD04A53B8C32}">
   <ds:schemaRefs>
     <ds:schemaRef ds:uri="http://schemas.openxmlformats.org/officeDocument/2006/bibliography"/>
   </ds:schemaRefs>

</xml_diff>

<commit_message>
cambios en la estructura
orden
</commit_message>
<xml_diff>
--- a/proyecto-1.docx
+++ b/proyecto-1.docx
@@ -1429,7 +1429,15 @@
           <w:sz w:val="24"/>
           <w:szCs w:val="24"/>
         </w:rPr>
-        <w:t xml:space="preserve"> contenido educativo, errores del </w:t>
+        <w:t xml:space="preserve"> contenido educativo</w:t>
+      </w:r>
+      <w:r>
+        <w:rPr>
+          <w:rFonts w:ascii="Times New Roman" w:hAnsi="Times New Roman" w:cs="Times New Roman"/>
+          <w:sz w:val="24"/>
+          <w:szCs w:val="24"/>
+        </w:rPr>
+        <w:t xml:space="preserve">, errores del </w:t>
       </w:r>
       <w:proofErr w:type="spellStart"/>
       <w:r>
@@ -1438,9 +1446,25 @@
           <w:sz w:val="24"/>
           <w:szCs w:val="24"/>
         </w:rPr>
-        <w:t>kernel</w:t>
+        <w:t>k</w:t>
+      </w:r>
+      <w:r>
+        <w:rPr>
+          <w:rFonts w:ascii="Times New Roman" w:hAnsi="Times New Roman" w:cs="Times New Roman"/>
+          <w:sz w:val="24"/>
+          <w:szCs w:val="24"/>
+        </w:rPr>
+        <w:t>ernel</w:t>
       </w:r>
       <w:proofErr w:type="spellEnd"/>
+      <w:r>
+        <w:rPr>
+          <w:rFonts w:ascii="Times New Roman" w:hAnsi="Times New Roman" w:cs="Times New Roman"/>
+          <w:sz w:val="24"/>
+          <w:szCs w:val="24"/>
+        </w:rPr>
+        <w:t xml:space="preserve"> Linux</w:t>
+      </w:r>
       <w:r>
         <w:rPr>
           <w:rFonts w:ascii="Times New Roman" w:hAnsi="Times New Roman" w:cs="Times New Roman"/>
@@ -1781,17 +1805,6 @@
     <w:p>
       <w:pPr>
         <w:spacing w:line="360" w:lineRule="auto"/>
-        <w:jc w:val="both"/>
-        <w:rPr>
-          <w:rFonts w:ascii="Times New Roman" w:hAnsi="Times New Roman" w:cs="Times New Roman"/>
-          <w:sz w:val="24"/>
-          <w:szCs w:val="24"/>
-        </w:rPr>
-      </w:pPr>
-    </w:p>
-    <w:p>
-      <w:pPr>
-        <w:spacing w:line="360" w:lineRule="auto"/>
         <w:jc w:val="center"/>
         <w:rPr>
           <w:rFonts w:ascii="Times New Roman" w:hAnsi="Times New Roman" w:cs="Times New Roman"/>
@@ -1807,6 +1820,7 @@
           <w:sz w:val="24"/>
           <w:szCs w:val="24"/>
         </w:rPr>
+        <w:lastRenderedPageBreak/>
         <w:t>1.3 Objetivo General</w:t>
       </w:r>
     </w:p>
@@ -2108,18 +2122,6 @@
     </w:p>
     <w:p>
       <w:pPr>
-        <w:pStyle w:val="Prrafodelista"/>
-        <w:spacing w:line="360" w:lineRule="auto"/>
-        <w:jc w:val="both"/>
-        <w:rPr>
-          <w:rFonts w:ascii="Times New Roman" w:hAnsi="Times New Roman" w:cs="Times New Roman"/>
-          <w:sz w:val="24"/>
-          <w:szCs w:val="24"/>
-        </w:rPr>
-      </w:pPr>
-    </w:p>
-    <w:p>
-      <w:pPr>
         <w:spacing w:line="360" w:lineRule="auto"/>
         <w:jc w:val="both"/>
         <w:rPr>
@@ -2153,164 +2155,6 @@
           <w:szCs w:val="24"/>
         </w:rPr>
       </w:pPr>
-      <w:r>
-        <w:rPr>
-          <w:rFonts w:ascii="Times New Roman" w:hAnsi="Times New Roman" w:cs="Times New Roman"/>
-          <w:b/>
-          <w:sz w:val="24"/>
-          <w:szCs w:val="24"/>
-        </w:rPr>
-        <w:t>1.4 Justificación</w:t>
-      </w:r>
-    </w:p>
-    <w:p>
-      <w:pPr>
-        <w:pStyle w:val="Prrafodelista"/>
-        <w:spacing w:line="360" w:lineRule="auto"/>
-        <w:jc w:val="both"/>
-        <w:rPr>
-          <w:rFonts w:ascii="Times New Roman" w:hAnsi="Times New Roman" w:cs="Times New Roman"/>
-          <w:sz w:val="24"/>
-          <w:szCs w:val="24"/>
-        </w:rPr>
-      </w:pPr>
-    </w:p>
-    <w:p>
-      <w:pPr>
-        <w:pStyle w:val="Prrafodelista"/>
-        <w:spacing w:line="360" w:lineRule="auto"/>
-        <w:jc w:val="both"/>
-        <w:rPr>
-          <w:rFonts w:ascii="Times New Roman" w:hAnsi="Times New Roman" w:cs="Times New Roman"/>
-          <w:sz w:val="24"/>
-          <w:szCs w:val="24"/>
-        </w:rPr>
-      </w:pPr>
-    </w:p>
-    <w:p>
-      <w:pPr>
-        <w:pStyle w:val="Prrafodelista"/>
-        <w:spacing w:line="360" w:lineRule="auto"/>
-        <w:ind w:left="0" w:firstLine="708"/>
-        <w:jc w:val="both"/>
-        <w:rPr>
-          <w:rFonts w:ascii="Times New Roman" w:hAnsi="Times New Roman"/>
-          <w:sz w:val="24"/>
-          <w:szCs w:val="24"/>
-        </w:rPr>
-      </w:pPr>
-      <w:r>
-        <w:rPr>
-          <w:rFonts w:ascii="Times New Roman" w:hAnsi="Times New Roman" w:cs="Times New Roman"/>
-          <w:sz w:val="24"/>
-          <w:szCs w:val="24"/>
-        </w:rPr>
-        <w:t>En la sociedad actual el uso de las tecnologías se considera indispensable en casi todos los contextos y actividades humanas, se debe  tener un conocimiento concreto del significado e importancia del mantenimiento tanto en su parte física como lógica de los equipos de computación, que se utilizan a diario, tomando en cuenta que dependiendo de ello será el óptimo desempeño y durabilidad del mismo.</w:t>
-      </w:r>
-    </w:p>
-    <w:p>
-      <w:pPr>
-        <w:pStyle w:val="Prrafodelista"/>
-        <w:spacing w:line="360" w:lineRule="auto"/>
-        <w:ind w:left="0"/>
-        <w:jc w:val="both"/>
-        <w:rPr>
-          <w:rFonts w:ascii="Times New Roman" w:hAnsi="Times New Roman"/>
-          <w:sz w:val="24"/>
-          <w:szCs w:val="24"/>
-        </w:rPr>
-      </w:pPr>
-    </w:p>
-    <w:p>
-      <w:pPr>
-        <w:pStyle w:val="Prrafodelista"/>
-        <w:spacing w:line="360" w:lineRule="auto"/>
-        <w:ind w:left="0" w:firstLine="708"/>
-        <w:jc w:val="both"/>
-        <w:rPr>
-          <w:rFonts w:ascii="Times New Roman" w:hAnsi="Times New Roman"/>
-          <w:sz w:val="24"/>
-          <w:szCs w:val="24"/>
-        </w:rPr>
-      </w:pPr>
-      <w:r>
-        <w:rPr>
-          <w:rFonts w:ascii="Times New Roman" w:hAnsi="Times New Roman" w:cs="Times New Roman"/>
-          <w:sz w:val="24"/>
-          <w:szCs w:val="24"/>
-        </w:rPr>
-        <w:t xml:space="preserve">Desde el punto de vista tecnológico, el mantenimiento preventivo y correctivo que brinda Gadux Technologies </w:t>
-      </w:r>
-      <w:r>
-        <w:rPr>
-          <w:rFonts w:ascii="Times New Roman" w:hAnsi="Times New Roman"/>
-          <w:sz w:val="24"/>
-          <w:szCs w:val="24"/>
-        </w:rPr>
-        <w:t>2905 C.A</w:t>
-      </w:r>
-      <w:r>
-        <w:rPr>
-          <w:rFonts w:ascii="Times New Roman" w:hAnsi="Times New Roman" w:cs="Times New Roman"/>
-          <w:sz w:val="24"/>
-          <w:szCs w:val="24"/>
-        </w:rPr>
-        <w:t>, simboliza un instrumento de apoyo para sus clientes, considerando además beneficios sociales y económicos, brindándole equipos con un alto rendimiento y estabilidad, para que puedan trabajar de manera segura y confiable, buscando también la adopción de tecnologías libres por parte de los beneficiados de sus servicios.</w:t>
-      </w:r>
-    </w:p>
-    <w:p>
-      <w:pPr>
-        <w:spacing w:line="360" w:lineRule="auto"/>
-        <w:ind w:firstLine="708"/>
-        <w:jc w:val="both"/>
-      </w:pPr>
-      <w:r>
-        <w:rPr>
-          <w:rFonts w:ascii="Times New Roman" w:hAnsi="Times New Roman" w:cs="Times New Roman"/>
-          <w:sz w:val="24"/>
-          <w:szCs w:val="24"/>
-        </w:rPr>
-        <w:t>Parte de ahí el interés del presente proyecto, dado el trabajo diario que da  lugar al desgaste material de los equipos y el descuido de su manutención, esto representa un riesgo inminente para la sociedad.  Es por ello que a través  de este estudio se pretende proveer soluciones a los problemas que afronta el negocio al brindar soluciones a una gran cantidad de clientes.</w:t>
-      </w:r>
-    </w:p>
-    <w:p>
-      <w:pPr>
-        <w:spacing w:line="360" w:lineRule="auto"/>
-        <w:ind w:firstLine="708"/>
-        <w:jc w:val="both"/>
-      </w:pPr>
-      <w:r>
-        <w:rPr>
-          <w:rFonts w:ascii="Times New Roman" w:hAnsi="Times New Roman" w:cs="Times New Roman"/>
-          <w:sz w:val="24"/>
-          <w:szCs w:val="24"/>
-        </w:rPr>
-        <w:t>Esto conlleva a los beneficios, primordialmente la comunidad se verá altamente beneficiada debido a los factores mencionados anteriormente; al proveerles un  determinado soporte técnico a los equipos de sus clientes se está garantizando la solución de los problemas y también al  público externo que decida acudir  al negocio, obtendrán un servicio profesional a un costo más bajo que los que ofrecen otras empresas similares,  además de permitir el desarrollo  del proyecto.</w:t>
-      </w:r>
-    </w:p>
-    <w:p>
-      <w:pPr>
-        <w:spacing w:line="360" w:lineRule="auto"/>
-        <w:ind w:firstLine="708"/>
-        <w:jc w:val="both"/>
-        <w:rPr>
-          <w:rFonts w:ascii="Times New Roman" w:hAnsi="Times New Roman" w:cs="Times New Roman"/>
-          <w:sz w:val="24"/>
-          <w:szCs w:val="24"/>
-        </w:rPr>
-      </w:pPr>
-    </w:p>
-    <w:p>
-      <w:pPr>
-        <w:spacing w:line="360" w:lineRule="auto"/>
-        <w:ind w:firstLine="708"/>
-        <w:jc w:val="both"/>
-        <w:rPr>
-          <w:rFonts w:ascii="Times New Roman" w:hAnsi="Times New Roman" w:cs="Times New Roman"/>
-          <w:sz w:val="24"/>
-          <w:szCs w:val="24"/>
-        </w:rPr>
-      </w:pPr>
     </w:p>
     <w:p>
       <w:pPr>
@@ -2332,6 +2176,181 @@
           <w:sz w:val="24"/>
           <w:szCs w:val="24"/>
         </w:rPr>
+        <w:lastRenderedPageBreak/>
+        <w:t>1.4 Justificación</w:t>
+      </w:r>
+    </w:p>
+    <w:p>
+      <w:pPr>
+        <w:pStyle w:val="Prrafodelista"/>
+        <w:spacing w:line="360" w:lineRule="auto"/>
+        <w:jc w:val="both"/>
+        <w:rPr>
+          <w:rFonts w:ascii="Times New Roman" w:hAnsi="Times New Roman" w:cs="Times New Roman"/>
+          <w:sz w:val="24"/>
+          <w:szCs w:val="24"/>
+        </w:rPr>
+      </w:pPr>
+    </w:p>
+    <w:p>
+      <w:pPr>
+        <w:pStyle w:val="Prrafodelista"/>
+        <w:spacing w:line="360" w:lineRule="auto"/>
+        <w:jc w:val="both"/>
+        <w:rPr>
+          <w:rFonts w:ascii="Times New Roman" w:hAnsi="Times New Roman" w:cs="Times New Roman"/>
+          <w:sz w:val="24"/>
+          <w:szCs w:val="24"/>
+        </w:rPr>
+      </w:pPr>
+    </w:p>
+    <w:p>
+      <w:pPr>
+        <w:pStyle w:val="Prrafodelista"/>
+        <w:spacing w:line="360" w:lineRule="auto"/>
+        <w:ind w:left="0" w:firstLine="708"/>
+        <w:jc w:val="both"/>
+        <w:rPr>
+          <w:rFonts w:ascii="Times New Roman" w:hAnsi="Times New Roman"/>
+          <w:sz w:val="24"/>
+          <w:szCs w:val="24"/>
+        </w:rPr>
+      </w:pPr>
+      <w:r>
+        <w:rPr>
+          <w:rFonts w:ascii="Times New Roman" w:hAnsi="Times New Roman" w:cs="Times New Roman"/>
+          <w:sz w:val="24"/>
+          <w:szCs w:val="24"/>
+        </w:rPr>
+        <w:t>En la sociedad actual el uso de las tecnologías se considera indispensable en casi todos los contextos y actividades humanas, se debe  tener un conocimiento concreto del significado e importancia del mantenimiento tanto en su parte física como lógica de los equipos de computación, que se utilizan a diario, tomando en cuenta que dependiendo de ello será el óptimo desempeño y durabilidad del mismo.</w:t>
+      </w:r>
+    </w:p>
+    <w:p>
+      <w:pPr>
+        <w:pStyle w:val="Prrafodelista"/>
+        <w:spacing w:line="360" w:lineRule="auto"/>
+        <w:ind w:left="0"/>
+        <w:jc w:val="both"/>
+        <w:rPr>
+          <w:rFonts w:ascii="Times New Roman" w:hAnsi="Times New Roman"/>
+          <w:sz w:val="24"/>
+          <w:szCs w:val="24"/>
+        </w:rPr>
+      </w:pPr>
+    </w:p>
+    <w:p>
+      <w:pPr>
+        <w:pStyle w:val="Prrafodelista"/>
+        <w:spacing w:line="360" w:lineRule="auto"/>
+        <w:ind w:left="0" w:firstLine="708"/>
+        <w:jc w:val="both"/>
+        <w:rPr>
+          <w:rFonts w:ascii="Times New Roman" w:hAnsi="Times New Roman"/>
+          <w:sz w:val="24"/>
+          <w:szCs w:val="24"/>
+        </w:rPr>
+      </w:pPr>
+      <w:r>
+        <w:rPr>
+          <w:rFonts w:ascii="Times New Roman" w:hAnsi="Times New Roman" w:cs="Times New Roman"/>
+          <w:sz w:val="24"/>
+          <w:szCs w:val="24"/>
+        </w:rPr>
+        <w:t xml:space="preserve">Desde el punto de vista tecnológico, el mantenimiento preventivo y correctivo que brinda Gadux Technologies </w:t>
+      </w:r>
+      <w:r>
+        <w:rPr>
+          <w:rFonts w:ascii="Times New Roman" w:hAnsi="Times New Roman"/>
+          <w:sz w:val="24"/>
+          <w:szCs w:val="24"/>
+        </w:rPr>
+        <w:t>2905 C.A</w:t>
+      </w:r>
+      <w:r>
+        <w:rPr>
+          <w:rFonts w:ascii="Times New Roman" w:hAnsi="Times New Roman" w:cs="Times New Roman"/>
+          <w:sz w:val="24"/>
+          <w:szCs w:val="24"/>
+        </w:rPr>
+        <w:t>, simboliza un instrumento de apoyo para sus clientes, considerando además beneficios sociales y económicos, brindándole equipos con un alto rendimiento y estabilidad, para que puedan trabajar de manera segura y confiable, buscando también la adopción de tecnologías libres por parte de los beneficiados de sus servicios.</w:t>
+      </w:r>
+    </w:p>
+    <w:p>
+      <w:pPr>
+        <w:spacing w:line="360" w:lineRule="auto"/>
+        <w:ind w:firstLine="708"/>
+        <w:jc w:val="both"/>
+      </w:pPr>
+      <w:r>
+        <w:rPr>
+          <w:rFonts w:ascii="Times New Roman" w:hAnsi="Times New Roman" w:cs="Times New Roman"/>
+          <w:sz w:val="24"/>
+          <w:szCs w:val="24"/>
+        </w:rPr>
+        <w:t>Parte de ahí el interés del presente proyecto, dado el trabajo diario que da  lugar al desgaste material de los equipos y el descuido de su manutención, esto representa un riesgo inminente para la sociedad.  Es por ello que a través  de este estudio se pretende proveer soluciones a los problemas que afronta el negocio al brindar soluciones a una gran cantidad de clientes.</w:t>
+      </w:r>
+    </w:p>
+    <w:p>
+      <w:pPr>
+        <w:spacing w:line="360" w:lineRule="auto"/>
+        <w:ind w:firstLine="708"/>
+        <w:jc w:val="both"/>
+      </w:pPr>
+      <w:r>
+        <w:rPr>
+          <w:rFonts w:ascii="Times New Roman" w:hAnsi="Times New Roman" w:cs="Times New Roman"/>
+          <w:sz w:val="24"/>
+          <w:szCs w:val="24"/>
+        </w:rPr>
+        <w:t>Esto conlleva a los beneficios, primordialmente la comunidad se verá altamente beneficiada debido a los factores mencionados anteriormente; al proveerles un  determinado soporte técnico a los equipos de sus clientes se está garantizando la solución de los problemas y también al  público externo que decida acudir  al negocio, obtendrán un servicio profesional a un costo más bajo que los que ofrecen otras empresas similares,  además de permitir el desarrollo  del proyecto.</w:t>
+      </w:r>
+    </w:p>
+    <w:p>
+      <w:pPr>
+        <w:spacing w:line="360" w:lineRule="auto"/>
+        <w:jc w:val="both"/>
+        <w:rPr>
+          <w:rFonts w:ascii="Times New Roman" w:hAnsi="Times New Roman" w:cs="Times New Roman"/>
+          <w:sz w:val="24"/>
+          <w:szCs w:val="24"/>
+        </w:rPr>
+      </w:pPr>
+    </w:p>
+    <w:p>
+      <w:pPr>
+        <w:pStyle w:val="Prrafodelista"/>
+        <w:spacing w:line="360" w:lineRule="auto"/>
+        <w:ind w:left="0"/>
+        <w:jc w:val="center"/>
+        <w:rPr>
+          <w:rFonts w:ascii="Times New Roman" w:hAnsi="Times New Roman" w:cs="Times New Roman"/>
+          <w:b/>
+          <w:sz w:val="24"/>
+          <w:szCs w:val="24"/>
+        </w:rPr>
+      </w:pPr>
+    </w:p>
+    <w:p>
+      <w:pPr>
+        <w:pStyle w:val="Prrafodelista"/>
+        <w:spacing w:line="360" w:lineRule="auto"/>
+        <w:ind w:left="0"/>
+        <w:jc w:val="center"/>
+        <w:rPr>
+          <w:rFonts w:ascii="Times New Roman" w:hAnsi="Times New Roman" w:cs="Times New Roman"/>
+          <w:b/>
+          <w:sz w:val="24"/>
+          <w:szCs w:val="24"/>
+        </w:rPr>
+      </w:pPr>
+      <w:r>
+        <w:rPr>
+          <w:rFonts w:ascii="Times New Roman" w:hAnsi="Times New Roman" w:cs="Times New Roman"/>
+          <w:b/>
+          <w:sz w:val="24"/>
+          <w:szCs w:val="24"/>
+        </w:rPr>
+        <w:lastRenderedPageBreak/>
         <w:t>1.5 Alcance</w:t>
       </w:r>
     </w:p>
@@ -2360,7 +2379,17 @@
           <w:sz w:val="24"/>
           <w:szCs w:val="24"/>
         </w:rPr>
-        <w:t>El alcance es directamente proporcional a las soluciones de los problemas y la optimización del desempeño laboral en la comunidad: “Gadux Technologies 2095 C.A”, que comprende el mantenimiento tanto físic</w:t>
+        <w:t>Es</w:t>
+      </w:r>
+      <w:bookmarkStart w:id="0" w:name="_GoBack"/>
+      <w:bookmarkEnd w:id="0"/>
+      <w:r>
+        <w:rPr>
+          <w:rFonts w:ascii="Times New Roman" w:hAnsi="Times New Roman" w:cs="Times New Roman"/>
+          <w:sz w:val="24"/>
+          <w:szCs w:val="24"/>
+        </w:rPr>
+        <w:t xml:space="preserve"> directamente proporcional a las soluciones de los problemas y la optimización del desempeño laboral en la comunidad: “Gadux Technologies 2095 C.A”, que comprende el mantenimiento tanto físic</w:t>
       </w:r>
       <w:r>
         <w:rPr>
@@ -2507,6 +2536,7 @@
           <w:sz w:val="24"/>
           <w:szCs w:val="24"/>
         </w:rPr>
+        <w:lastRenderedPageBreak/>
         <w:t>1.6 Metodología</w:t>
       </w:r>
     </w:p>
@@ -2702,51 +2732,59 @@
           <w:sz w:val="24"/>
           <w:szCs w:val="24"/>
         </w:rPr>
+        <w:t xml:space="preserve"> </w:t>
+      </w:r>
+      <w:proofErr w:type="spellStart"/>
+      <w:r>
+        <w:rPr>
+          <w:rFonts w:ascii="Times New Roman" w:hAnsi="Times New Roman" w:cs="Times New Roman"/>
+          <w:sz w:val="24"/>
+          <w:szCs w:val="24"/>
+        </w:rPr>
+        <w:t>Ander-egg</w:t>
+      </w:r>
+      <w:proofErr w:type="spellEnd"/>
+      <w:r>
+        <w:rPr>
+          <w:rFonts w:ascii="Times New Roman" w:hAnsi="Times New Roman" w:cs="Times New Roman"/>
+          <w:sz w:val="24"/>
+          <w:szCs w:val="24"/>
+        </w:rPr>
+        <w:t xml:space="preserve"> se refiere a que e</w:t>
+      </w:r>
+      <w:r>
+        <w:rPr>
+          <w:rFonts w:ascii="Times New Roman" w:hAnsi="Times New Roman" w:cs="Times New Roman"/>
+          <w:sz w:val="24"/>
+          <w:szCs w:val="24"/>
+        </w:rPr>
+        <w:t xml:space="preserve">s un enfoque metodológico que combina la investigación social, el trabajo </w:t>
+      </w:r>
+      <w:r>
+        <w:rPr>
+          <w:rFonts w:ascii="Times New Roman" w:hAnsi="Times New Roman" w:cs="Times New Roman"/>
+          <w:sz w:val="24"/>
+          <w:szCs w:val="24"/>
+          <w:u w:val="single"/>
+        </w:rPr>
+        <w:t xml:space="preserve"> </w:t>
+      </w:r>
+      <w:r>
+        <w:rPr>
+          <w:rFonts w:ascii="Times New Roman" w:hAnsi="Times New Roman" w:cs="Times New Roman"/>
+          <w:sz w:val="24"/>
+          <w:szCs w:val="24"/>
+        </w:rPr>
+        <w:t xml:space="preserve">educativo  y la acción  transformadora. No es realizada solo por los expertos, sino que es de suma importancia la participación de la </w:t>
+      </w:r>
+      <w:r>
+        <w:rPr>
+          <w:rFonts w:ascii="Times New Roman" w:hAnsi="Times New Roman" w:cs="Times New Roman"/>
+          <w:sz w:val="24"/>
+          <w:szCs w:val="24"/>
+        </w:rPr>
         <w:lastRenderedPageBreak/>
-        <w:t xml:space="preserve"> </w:t>
-      </w:r>
-      <w:proofErr w:type="spellStart"/>
-      <w:r>
-        <w:rPr>
-          <w:rFonts w:ascii="Times New Roman" w:hAnsi="Times New Roman" w:cs="Times New Roman"/>
-          <w:sz w:val="24"/>
-          <w:szCs w:val="24"/>
-        </w:rPr>
-        <w:t>Ander-egg</w:t>
-      </w:r>
-      <w:proofErr w:type="spellEnd"/>
-      <w:r>
-        <w:rPr>
-          <w:rFonts w:ascii="Times New Roman" w:hAnsi="Times New Roman" w:cs="Times New Roman"/>
-          <w:sz w:val="24"/>
-          <w:szCs w:val="24"/>
-        </w:rPr>
-        <w:t xml:space="preserve"> se refiere a que e</w:t>
-      </w:r>
-      <w:r>
-        <w:rPr>
-          <w:rFonts w:ascii="Times New Roman" w:hAnsi="Times New Roman" w:cs="Times New Roman"/>
-          <w:sz w:val="24"/>
-          <w:szCs w:val="24"/>
-        </w:rPr>
-        <w:t xml:space="preserve">s un enfoque metodológico que combina la investigación social, el trabajo </w:t>
-      </w:r>
-      <w:r>
-        <w:rPr>
-          <w:rFonts w:ascii="Times New Roman" w:hAnsi="Times New Roman" w:cs="Times New Roman"/>
-          <w:sz w:val="24"/>
-          <w:szCs w:val="24"/>
-          <w:u w:val="single"/>
-        </w:rPr>
-        <w:t xml:space="preserve"> </w:t>
-      </w:r>
-      <w:r>
-        <w:rPr>
-          <w:rFonts w:ascii="Times New Roman" w:hAnsi="Times New Roman" w:cs="Times New Roman"/>
-          <w:sz w:val="24"/>
-          <w:szCs w:val="24"/>
-        </w:rPr>
-        <w:t xml:space="preserve">educativo  y la acción  transformadora. No es realizada solo por los expertos, sino que es de suma importancia la participación de la comunidad involucrada, sus aportes, comentarios y planteamientos de objetivos a lograr, pues son quienes viven su realidad día a día y quienes primeramente pueden constituirse en originadores de sustanciales mejoras.  </w:t>
+        <w:t xml:space="preserve">comunidad involucrada, sus aportes, comentarios y planteamientos de objetivos a lograr, pues son quienes viven su realidad día a día y quienes primeramente pueden constituirse en originadores de sustanciales mejoras.  </w:t>
       </w:r>
     </w:p>
     <w:p>
@@ -2916,7 +2954,6 @@
           <w:sz w:val="24"/>
           <w:szCs w:val="24"/>
         </w:rPr>
-        <w:lastRenderedPageBreak/>
         <w:t>Participativa: Todos los miembros participan directa o indirectamente.</w:t>
       </w:r>
     </w:p>
@@ -2965,6 +3002,7 @@
           <w:sz w:val="24"/>
           <w:szCs w:val="24"/>
         </w:rPr>
+        <w:lastRenderedPageBreak/>
         <w:t>Beneficiarios: Sujetos  (como individuos) que componen y la comunidad (como grupo) implicada</w:t>
       </w:r>
     </w:p>
@@ -3369,6 +3407,18 @@
         </w:rPr>
         <w:t xml:space="preserve">Enriquecimiento en la práctica social de los propios sujetos sociales que la viven.   </w:t>
       </w:r>
+    </w:p>
+    <w:p>
+      <w:pPr>
+        <w:spacing w:line="360" w:lineRule="auto"/>
+        <w:jc w:val="both"/>
+        <w:rPr>
+          <w:rFonts w:ascii="Times New Roman" w:hAnsi="Times New Roman" w:cs="Times New Roman"/>
+          <w:b/>
+          <w:sz w:val="24"/>
+          <w:szCs w:val="24"/>
+        </w:rPr>
+      </w:pPr>
     </w:p>
     <w:p>
       <w:pPr>
@@ -4205,8 +4255,6 @@
             <w:r>
               <w:t xml:space="preserve"> A través</w:t>
             </w:r>
-            <w:bookmarkStart w:id="0" w:name="_GoBack"/>
-            <w:bookmarkEnd w:id="0"/>
             <w:r>
               <w:t xml:space="preserve"> de la ejecución del proyecto se tiene la oportunidad de proveerles a las personas un servicio técnico de calidad, optimizando el medio por el cual realizan gran parte de sus actividades.</w:t>
             </w:r>
@@ -4328,35 +4376,12 @@
           <w:u w:val="single"/>
         </w:rPr>
       </w:pPr>
-    </w:p>
-    <w:p>
-      <w:pPr>
+      <w:r>
         <w:rPr>
           <w:b/>
           <w:u w:val="single"/>
         </w:rPr>
-      </w:pPr>
-    </w:p>
-    <w:p>
-      <w:pPr>
-        <w:rPr>
-          <w:b/>
-          <w:u w:val="single"/>
-        </w:rPr>
-      </w:pPr>
-    </w:p>
-    <w:p>
-      <w:pPr>
-        <w:rPr>
-          <w:b/>
-          <w:u w:val="single"/>
-        </w:rPr>
-      </w:pPr>
-      <w:r>
-        <w:rPr>
-          <w:b/>
-          <w:u w:val="single"/>
-        </w:rPr>
+        <w:lastRenderedPageBreak/>
         <w:t>ESTRATEGIAS (E):</w:t>
       </w:r>
     </w:p>
@@ -4710,6 +4735,7 @@
           <w:sz w:val="24"/>
           <w:szCs w:val="24"/>
         </w:rPr>
+        <w:lastRenderedPageBreak/>
         <w:t>1.6.1 Objetivos de Aprendizaje</w:t>
       </w:r>
     </w:p>
@@ -4727,18 +4753,21 @@
     </w:p>
     <w:p>
       <w:pPr>
-        <w:pStyle w:val="Prrafodelista"/>
-        <w:numPr>
-          <w:ilvl w:val="0"/>
-          <w:numId w:val="5"/>
-        </w:numPr>
-        <w:spacing w:line="360" w:lineRule="auto"/>
-        <w:rPr>
-          <w:rFonts w:ascii="Times New Roman" w:hAnsi="Times New Roman" w:cs="Times New Roman"/>
-          <w:sz w:val="24"/>
-          <w:szCs w:val="24"/>
-        </w:rPr>
-      </w:pPr>
+        <w:spacing w:line="360" w:lineRule="auto"/>
+        <w:rPr>
+          <w:rFonts w:ascii="Times New Roman" w:hAnsi="Times New Roman" w:cs="Times New Roman"/>
+          <w:sz w:val="24"/>
+          <w:szCs w:val="24"/>
+        </w:rPr>
+      </w:pPr>
+      <w:r>
+        <w:rPr>
+          <w:rFonts w:ascii="Times New Roman" w:hAnsi="Times New Roman" w:cs="Times New Roman"/>
+          <w:sz w:val="24"/>
+          <w:szCs w:val="24"/>
+        </w:rPr>
+        <w:t xml:space="preserve">1-. </w:t>
+      </w:r>
       <w:r>
         <w:rPr>
           <w:rFonts w:ascii="Times New Roman" w:hAnsi="Times New Roman" w:cs="Times New Roman"/>
@@ -4750,24 +4779,21 @@
     </w:p>
     <w:p>
       <w:pPr>
-        <w:pStyle w:val="Prrafodelista"/>
-        <w:spacing w:line="360" w:lineRule="auto"/>
-        <w:rPr>
-          <w:rFonts w:ascii="Times New Roman" w:hAnsi="Times New Roman" w:cs="Times New Roman"/>
-          <w:sz w:val="24"/>
-          <w:szCs w:val="24"/>
-        </w:rPr>
-      </w:pPr>
-    </w:p>
-    <w:p>
-      <w:pPr>
-        <w:pStyle w:val="Prrafodelista"/>
-        <w:numPr>
-          <w:ilvl w:val="0"/>
-          <w:numId w:val="5"/>
-        </w:numPr>
-        <w:spacing w:line="360" w:lineRule="auto"/>
-      </w:pPr>
+        <w:spacing w:line="360" w:lineRule="auto"/>
+        <w:rPr>
+          <w:rFonts w:ascii="Times New Roman" w:hAnsi="Times New Roman" w:cs="Times New Roman"/>
+          <w:sz w:val="24"/>
+          <w:szCs w:val="24"/>
+        </w:rPr>
+      </w:pPr>
+      <w:r>
+        <w:rPr>
+          <w:rFonts w:ascii="Times New Roman" w:hAnsi="Times New Roman" w:cs="Times New Roman"/>
+          <w:sz w:val="24"/>
+          <w:szCs w:val="24"/>
+        </w:rPr>
+        <w:t xml:space="preserve">2-. </w:t>
+      </w:r>
       <w:r>
         <w:rPr>
           <w:rFonts w:ascii="Times New Roman" w:hAnsi="Times New Roman" w:cs="Times New Roman"/>
@@ -4775,6 +4801,27 @@
           <w:szCs w:val="24"/>
         </w:rPr>
         <w:t>Los clientes de la empresa conocerán por medio de una charla, y un manual informativo, los componentes básicos del hardware de un equipo informático y cómo realizarles su debida limpieza</w:t>
+      </w:r>
+      <w:r>
+        <w:rPr>
+          <w:rFonts w:ascii="Times New Roman" w:hAnsi="Times New Roman" w:cs="Times New Roman"/>
+          <w:sz w:val="24"/>
+          <w:szCs w:val="24"/>
+        </w:rPr>
+        <w:t>.</w:t>
+      </w:r>
+    </w:p>
+    <w:p>
+      <w:pPr>
+        <w:spacing w:line="360" w:lineRule="auto"/>
+      </w:pPr>
+      <w:r>
+        <w:rPr>
+          <w:rFonts w:ascii="Times New Roman" w:hAnsi="Times New Roman" w:cs="Times New Roman"/>
+          <w:sz w:val="24"/>
+          <w:szCs w:val="24"/>
+        </w:rPr>
+        <w:t>3-.</w:t>
       </w:r>
     </w:p>
     <w:sectPr>
@@ -5029,6 +5076,119 @@
     </w:lvl>
   </w:abstractNum>
   <w:abstractNum w:abstractNumId="2">
+    <w:nsid w:val="24312AAC"/>
+    <w:multiLevelType w:val="hybridMultilevel"/>
+    <w:tmpl w:val="814E0A76"/>
+    <w:lvl w:ilvl="0" w:tplc="19DA3E44">
+      <w:start w:val="1"/>
+      <w:numFmt w:val="bullet"/>
+      <w:lvlText w:val="0"/>
+      <w:lvlJc w:val="left"/>
+      <w:pPr>
+        <w:ind w:left="720" w:hanging="360"/>
+      </w:pPr>
+      <w:rPr>
+        <w:rFonts w:ascii="Sylfaen" w:hAnsi="Sylfaen" w:hint="default"/>
+      </w:rPr>
+    </w:lvl>
+    <w:lvl w:ilvl="1" w:tplc="200A0003" w:tentative="1">
+      <w:start w:val="1"/>
+      <w:numFmt w:val="bullet"/>
+      <w:lvlText w:val="o"/>
+      <w:lvlJc w:val="left"/>
+      <w:pPr>
+        <w:ind w:left="1440" w:hanging="360"/>
+      </w:pPr>
+      <w:rPr>
+        <w:rFonts w:ascii="Courier New" w:hAnsi="Courier New" w:cs="Courier New" w:hint="default"/>
+      </w:rPr>
+    </w:lvl>
+    <w:lvl w:ilvl="2" w:tplc="200A0005" w:tentative="1">
+      <w:start w:val="1"/>
+      <w:numFmt w:val="bullet"/>
+      <w:lvlText w:val=""/>
+      <w:lvlJc w:val="left"/>
+      <w:pPr>
+        <w:ind w:left="2160" w:hanging="360"/>
+      </w:pPr>
+      <w:rPr>
+        <w:rFonts w:ascii="Wingdings" w:hAnsi="Wingdings" w:hint="default"/>
+      </w:rPr>
+    </w:lvl>
+    <w:lvl w:ilvl="3" w:tplc="200A0001" w:tentative="1">
+      <w:start w:val="1"/>
+      <w:numFmt w:val="bullet"/>
+      <w:lvlText w:val=""/>
+      <w:lvlJc w:val="left"/>
+      <w:pPr>
+        <w:ind w:left="2880" w:hanging="360"/>
+      </w:pPr>
+      <w:rPr>
+        <w:rFonts w:ascii="Symbol" w:hAnsi="Symbol" w:hint="default"/>
+      </w:rPr>
+    </w:lvl>
+    <w:lvl w:ilvl="4" w:tplc="200A0003" w:tentative="1">
+      <w:start w:val="1"/>
+      <w:numFmt w:val="bullet"/>
+      <w:lvlText w:val="o"/>
+      <w:lvlJc w:val="left"/>
+      <w:pPr>
+        <w:ind w:left="3600" w:hanging="360"/>
+      </w:pPr>
+      <w:rPr>
+        <w:rFonts w:ascii="Courier New" w:hAnsi="Courier New" w:cs="Courier New" w:hint="default"/>
+      </w:rPr>
+    </w:lvl>
+    <w:lvl w:ilvl="5" w:tplc="200A0005" w:tentative="1">
+      <w:start w:val="1"/>
+      <w:numFmt w:val="bullet"/>
+      <w:lvlText w:val=""/>
+      <w:lvlJc w:val="left"/>
+      <w:pPr>
+        <w:ind w:left="4320" w:hanging="360"/>
+      </w:pPr>
+      <w:rPr>
+        <w:rFonts w:ascii="Wingdings" w:hAnsi="Wingdings" w:hint="default"/>
+      </w:rPr>
+    </w:lvl>
+    <w:lvl w:ilvl="6" w:tplc="200A0001" w:tentative="1">
+      <w:start w:val="1"/>
+      <w:numFmt w:val="bullet"/>
+      <w:lvlText w:val=""/>
+      <w:lvlJc w:val="left"/>
+      <w:pPr>
+        <w:ind w:left="5040" w:hanging="360"/>
+      </w:pPr>
+      <w:rPr>
+        <w:rFonts w:ascii="Symbol" w:hAnsi="Symbol" w:hint="default"/>
+      </w:rPr>
+    </w:lvl>
+    <w:lvl w:ilvl="7" w:tplc="200A0003" w:tentative="1">
+      <w:start w:val="1"/>
+      <w:numFmt w:val="bullet"/>
+      <w:lvlText w:val="o"/>
+      <w:lvlJc w:val="left"/>
+      <w:pPr>
+        <w:ind w:left="5760" w:hanging="360"/>
+      </w:pPr>
+      <w:rPr>
+        <w:rFonts w:ascii="Courier New" w:hAnsi="Courier New" w:cs="Courier New" w:hint="default"/>
+      </w:rPr>
+    </w:lvl>
+    <w:lvl w:ilvl="8" w:tplc="200A0005" w:tentative="1">
+      <w:start w:val="1"/>
+      <w:numFmt w:val="bullet"/>
+      <w:lvlText w:val=""/>
+      <w:lvlJc w:val="left"/>
+      <w:pPr>
+        <w:ind w:left="6480" w:hanging="360"/>
+      </w:pPr>
+      <w:rPr>
+        <w:rFonts w:ascii="Wingdings" w:hAnsi="Wingdings" w:hint="default"/>
+      </w:rPr>
+    </w:lvl>
+  </w:abstractNum>
+  <w:abstractNum w:abstractNumId="3">
     <w:nsid w:val="41646A15"/>
     <w:multiLevelType w:val="multilevel"/>
     <w:tmpl w:val="E2F438DE"/>
@@ -5150,7 +5310,7 @@
       </w:pPr>
     </w:lvl>
   </w:abstractNum>
-  <w:abstractNum w:abstractNumId="3">
+  <w:abstractNum w:abstractNumId="4">
     <w:nsid w:val="4E7A5C15"/>
     <w:multiLevelType w:val="multilevel"/>
     <w:tmpl w:val="A0E61EE8"/>
@@ -5269,7 +5429,7 @@
       </w:rPr>
     </w:lvl>
   </w:abstractNum>
-  <w:abstractNum w:abstractNumId="4">
+  <w:abstractNum w:abstractNumId="5">
     <w:nsid w:val="5EA51D85"/>
     <w:multiLevelType w:val="multilevel"/>
     <w:tmpl w:val="56D0D292"/>
@@ -5388,7 +5548,7 @@
       </w:rPr>
     </w:lvl>
   </w:abstractNum>
-  <w:abstractNum w:abstractNumId="5">
+  <w:abstractNum w:abstractNumId="6">
     <w:nsid w:val="676F5749"/>
     <w:multiLevelType w:val="multilevel"/>
     <w:tmpl w:val="AD24ABD6"/>
@@ -5507,7 +5667,7 @@
       </w:rPr>
     </w:lvl>
   </w:abstractNum>
-  <w:abstractNum w:abstractNumId="6">
+  <w:abstractNum w:abstractNumId="7">
     <w:nsid w:val="72433880"/>
     <w:multiLevelType w:val="multilevel"/>
     <w:tmpl w:val="A8C039B0"/>
@@ -5621,10 +5781,10 @@
     </w:lvl>
   </w:abstractNum>
   <w:num w:numId="1">
-    <w:abstractNumId w:val="5"/>
+    <w:abstractNumId w:val="6"/>
   </w:num>
   <w:num w:numId="2">
-    <w:abstractNumId w:val="3"/>
+    <w:abstractNumId w:val="4"/>
   </w:num>
   <w:num w:numId="3">
     <w:abstractNumId w:val="1"/>
@@ -5633,12 +5793,15 @@
     <w:abstractNumId w:val="0"/>
   </w:num>
   <w:num w:numId="5">
-    <w:abstractNumId w:val="4"/>
+    <w:abstractNumId w:val="5"/>
   </w:num>
   <w:num w:numId="6">
-    <w:abstractNumId w:val="6"/>
+    <w:abstractNumId w:val="7"/>
   </w:num>
   <w:num w:numId="7">
+    <w:abstractNumId w:val="3"/>
+  </w:num>
+  <w:num w:numId="8">
     <w:abstractNumId w:val="2"/>
   </w:num>
 </w:numbering>
@@ -6744,7 +6907,7 @@
 </file>
 
 <file path=customXml/itemProps1.xml><?xml version="1.0" encoding="utf-8"?>
-<ds:datastoreItem xmlns:ds="http://schemas.openxmlformats.org/officeDocument/2006/customXml" ds:itemID="{EE18C71F-0E9C-4BC0-9400-BD04A53B8C32}">
+<ds:datastoreItem xmlns:ds="http://schemas.openxmlformats.org/officeDocument/2006/customXml" ds:itemID="{D225AA38-1EEF-40D1-9DC2-537A3CD95E1F}">
   <ds:schemaRefs>
     <ds:schemaRef ds:uri="http://schemas.openxmlformats.org/officeDocument/2006/bibliography"/>
   </ds:schemaRefs>

</xml_diff>